<commit_message>
motor power switch connections changed dead man switch active high to active low
</commit_message>
<xml_diff>
--- a/Docs/kayak construction/electrical.docx
+++ b/Docs/kayak construction/electrical.docx
@@ -13,53 +13,23 @@
         <w:rPr>
           <w:b/>
         </w:rPr>
-        <w:t xml:space="preserve">Power board and </w:t>
-      </w:r>
-      <w:proofErr w:type="spellStart"/>
-      <w:r>
+        <w:t>Power board and arduino shield bodges</w:t>
+      </w:r>
+    </w:p>
+    <w:p>
+      <w:pPr>
+        <w:pStyle w:val="NoSpacing"/>
         <w:rPr>
           <w:b/>
         </w:rPr>
-        <w:t>arduino</w:t>
-      </w:r>
-      <w:proofErr w:type="spellEnd"/>
-      <w:r>
-        <w:rPr>
-          <w:b/>
-        </w:rPr>
-        <w:t xml:space="preserve"> shield </w:t>
-      </w:r>
-      <w:proofErr w:type="spellStart"/>
-      <w:r>
-        <w:rPr>
-          <w:b/>
-        </w:rPr>
-        <w:t>bodges</w:t>
-      </w:r>
-      <w:proofErr w:type="spellEnd"/>
-    </w:p>
-    <w:p>
-      <w:pPr>
-        <w:pStyle w:val="NoSpacing"/>
-        <w:rPr>
-          <w:b/>
-        </w:rPr>
-      </w:pPr>
-    </w:p>
-    <w:p>
-      <w:pPr>
-        <w:pStyle w:val="NoSpacing"/>
-      </w:pPr>
-      <w:r>
-        <w:t xml:space="preserve">How it’s setup on </w:t>
-      </w:r>
-      <w:proofErr w:type="spellStart"/>
-      <w:r>
-        <w:t>nostromo</w:t>
-      </w:r>
-      <w:proofErr w:type="spellEnd"/>
-      <w:r>
-        <w:t>:</w:t>
+      </w:pPr>
+    </w:p>
+    <w:p>
+      <w:pPr>
+        <w:pStyle w:val="NoSpacing"/>
+      </w:pPr>
+      <w:r>
+        <w:t>How it’s setup on nostromo:</w:t>
       </w:r>
     </w:p>
     <w:tbl>
@@ -124,46 +94,30 @@
                 <w:b/>
               </w:rPr>
             </w:pPr>
-            <w:proofErr w:type="spellStart"/>
             <w:r>
               <w:rPr>
                 <w:b/>
               </w:rPr>
-              <w:t>Arduino</w:t>
-            </w:r>
-            <w:proofErr w:type="spellEnd"/>
-            <w:r>
+              <w:t>Arduino shield header</w:t>
+            </w:r>
+          </w:p>
+        </w:tc>
+        <w:tc>
+          <w:tcPr>
+            <w:tcW w:w="2394" w:type="dxa"/>
+          </w:tcPr>
+          <w:p>
+            <w:pPr>
+              <w:pStyle w:val="NoSpacing"/>
               <w:rPr>
                 <w:b/>
               </w:rPr>
-              <w:t xml:space="preserve"> shield header</w:t>
-            </w:r>
-          </w:p>
-        </w:tc>
-        <w:tc>
-          <w:tcPr>
-            <w:tcW w:w="2394" w:type="dxa"/>
-          </w:tcPr>
-          <w:p>
-            <w:pPr>
-              <w:pStyle w:val="NoSpacing"/>
+            </w:pPr>
+            <w:r>
               <w:rPr>
                 <w:b/>
               </w:rPr>
-            </w:pPr>
-            <w:proofErr w:type="spellStart"/>
-            <w:r>
-              <w:rPr>
-                <w:b/>
-              </w:rPr>
-              <w:t>Arduino</w:t>
-            </w:r>
-            <w:proofErr w:type="spellEnd"/>
-            <w:r>
-              <w:rPr>
-                <w:b/>
-              </w:rPr>
-              <w:t xml:space="preserve"> pin</w:t>
+              <w:t>Arduino pin</w:t>
             </w:r>
           </w:p>
         </w:tc>
@@ -190,11 +144,9 @@
             <w:pPr>
               <w:pStyle w:val="NoSpacing"/>
             </w:pPr>
-            <w:proofErr w:type="spellStart"/>
             <w:r>
               <w:t>Vsense</w:t>
             </w:r>
-            <w:proofErr w:type="spellEnd"/>
           </w:p>
         </w:tc>
         <w:tc>
@@ -246,11 +198,9 @@
             <w:pPr>
               <w:pStyle w:val="NoSpacing"/>
             </w:pPr>
-            <w:proofErr w:type="spellStart"/>
             <w:r>
               <w:t>Raux</w:t>
             </w:r>
-            <w:proofErr w:type="spellEnd"/>
           </w:p>
         </w:tc>
         <w:tc>
@@ -289,29 +239,22 @@
             <w:pPr>
               <w:pStyle w:val="NoSpacing"/>
             </w:pPr>
-            <w:proofErr w:type="spellStart"/>
-            <w:r>
-              <w:t>Vbat</w:t>
-            </w:r>
-            <w:proofErr w:type="spellEnd"/>
-            <w:r>
-              <w:t xml:space="preserve"> control</w:t>
-            </w:r>
-          </w:p>
-        </w:tc>
-        <w:tc>
-          <w:tcPr>
-            <w:tcW w:w="2394" w:type="dxa"/>
-          </w:tcPr>
-          <w:p>
-            <w:pPr>
-              <w:pStyle w:val="NoSpacing"/>
-            </w:pPr>
-            <w:proofErr w:type="spellStart"/>
+            <w:r>
+              <w:t>Vbat control</w:t>
+            </w:r>
+          </w:p>
+        </w:tc>
+        <w:tc>
+          <w:tcPr>
+            <w:tcW w:w="2394" w:type="dxa"/>
+          </w:tcPr>
+          <w:p>
+            <w:pPr>
+              <w:pStyle w:val="NoSpacing"/>
+            </w:pPr>
             <w:r>
               <w:t>Rmain</w:t>
             </w:r>
-            <w:proofErr w:type="spellEnd"/>
           </w:p>
         </w:tc>
         <w:tc>
@@ -405,13 +348,8 @@
               <w:pStyle w:val="NoSpacing"/>
             </w:pPr>
             <w:r>
-              <w:t xml:space="preserve">Servo </w:t>
-            </w:r>
-            <w:proofErr w:type="spellStart"/>
-            <w:r>
-              <w:t>pwm</w:t>
-            </w:r>
-            <w:proofErr w:type="spellEnd"/>
+              <w:t>Servo pwm</w:t>
+            </w:r>
           </w:p>
         </w:tc>
         <w:tc>
@@ -463,26 +401,22 @@
             <w:pPr>
               <w:pStyle w:val="NoSpacing"/>
             </w:pPr>
-            <w:proofErr w:type="spellStart"/>
             <w:r>
               <w:t>gnd</w:t>
             </w:r>
-            <w:proofErr w:type="spellEnd"/>
-          </w:p>
-        </w:tc>
-        <w:tc>
-          <w:tcPr>
-            <w:tcW w:w="2394" w:type="dxa"/>
-          </w:tcPr>
-          <w:p>
-            <w:pPr>
-              <w:pStyle w:val="NoSpacing"/>
-            </w:pPr>
-            <w:proofErr w:type="spellStart"/>
+          </w:p>
+        </w:tc>
+        <w:tc>
+          <w:tcPr>
+            <w:tcW w:w="2394" w:type="dxa"/>
+          </w:tcPr>
+          <w:p>
+            <w:pPr>
+              <w:pStyle w:val="NoSpacing"/>
+            </w:pPr>
             <w:r>
               <w:t>Gnd</w:t>
             </w:r>
-            <w:proofErr w:type="spellEnd"/>
           </w:p>
         </w:tc>
         <w:tc>
@@ -631,15 +565,7 @@
         <w:pStyle w:val="NoSpacing"/>
       </w:pPr>
       <w:r>
-        <w:t xml:space="preserve">How it will be wired on new power boards and new </w:t>
-      </w:r>
-      <w:proofErr w:type="spellStart"/>
-      <w:r>
-        <w:t>arduino</w:t>
-      </w:r>
-      <w:proofErr w:type="spellEnd"/>
-      <w:r>
-        <w:t xml:space="preserve"> shields:</w:t>
+        <w:t>How it will be wired on new power boards and new arduino shields:</w:t>
       </w:r>
     </w:p>
     <w:tbl>
@@ -704,46 +630,30 @@
                 <w:b/>
               </w:rPr>
             </w:pPr>
-            <w:proofErr w:type="spellStart"/>
             <w:r>
               <w:rPr>
                 <w:b/>
               </w:rPr>
-              <w:t>Arduino</w:t>
-            </w:r>
-            <w:proofErr w:type="spellEnd"/>
-            <w:r>
+              <w:t>Arduino shield header</w:t>
+            </w:r>
+          </w:p>
+        </w:tc>
+        <w:tc>
+          <w:tcPr>
+            <w:tcW w:w="2394" w:type="dxa"/>
+          </w:tcPr>
+          <w:p>
+            <w:pPr>
+              <w:pStyle w:val="NoSpacing"/>
               <w:rPr>
                 <w:b/>
               </w:rPr>
-              <w:t xml:space="preserve"> shield header</w:t>
-            </w:r>
-          </w:p>
-        </w:tc>
-        <w:tc>
-          <w:tcPr>
-            <w:tcW w:w="2394" w:type="dxa"/>
-          </w:tcPr>
-          <w:p>
-            <w:pPr>
-              <w:pStyle w:val="NoSpacing"/>
+            </w:pPr>
+            <w:r>
               <w:rPr>
                 <w:b/>
               </w:rPr>
-            </w:pPr>
-            <w:proofErr w:type="spellStart"/>
-            <w:r>
-              <w:rPr>
-                <w:b/>
-              </w:rPr>
-              <w:t>Arduino</w:t>
-            </w:r>
-            <w:proofErr w:type="spellEnd"/>
-            <w:r>
-              <w:rPr>
-                <w:b/>
-              </w:rPr>
-              <w:t xml:space="preserve"> pin</w:t>
+              <w:t>Arduino pin</w:t>
             </w:r>
           </w:p>
         </w:tc>
@@ -865,13 +775,8 @@
             <w:pPr>
               <w:pStyle w:val="NoSpacing"/>
             </w:pPr>
-            <w:proofErr w:type="spellStart"/>
-            <w:r>
-              <w:t>Vbat</w:t>
-            </w:r>
-            <w:proofErr w:type="spellEnd"/>
-            <w:r>
-              <w:t xml:space="preserve"> control</w:t>
+            <w:r>
+              <w:t>Vbat control</w:t>
             </w:r>
           </w:p>
         </w:tc>
@@ -979,13 +884,8 @@
               <w:pStyle w:val="NoSpacing"/>
             </w:pPr>
             <w:r>
-              <w:t xml:space="preserve">Servo </w:t>
-            </w:r>
-            <w:proofErr w:type="spellStart"/>
-            <w:r>
-              <w:t>pwm</w:t>
-            </w:r>
-            <w:proofErr w:type="spellEnd"/>
+              <w:t>Servo pwm</w:t>
+            </w:r>
           </w:p>
         </w:tc>
         <w:tc>
@@ -1037,26 +937,22 @@
             <w:pPr>
               <w:pStyle w:val="NoSpacing"/>
             </w:pPr>
-            <w:proofErr w:type="spellStart"/>
             <w:r>
               <w:t>gnd</w:t>
             </w:r>
-            <w:proofErr w:type="spellEnd"/>
-          </w:p>
-        </w:tc>
-        <w:tc>
-          <w:tcPr>
-            <w:tcW w:w="2394" w:type="dxa"/>
-          </w:tcPr>
-          <w:p>
-            <w:pPr>
-              <w:pStyle w:val="NoSpacing"/>
-            </w:pPr>
-            <w:proofErr w:type="spellStart"/>
+          </w:p>
+        </w:tc>
+        <w:tc>
+          <w:tcPr>
+            <w:tcW w:w="2394" w:type="dxa"/>
+          </w:tcPr>
+          <w:p>
+            <w:pPr>
+              <w:pStyle w:val="NoSpacing"/>
+            </w:pPr>
             <w:r>
               <w:t>Gnd</w:t>
             </w:r>
-            <w:proofErr w:type="spellEnd"/>
           </w:p>
         </w:tc>
         <w:tc>
@@ -1155,11 +1051,9 @@
             <w:pPr>
               <w:pStyle w:val="NoSpacing"/>
             </w:pPr>
-            <w:proofErr w:type="spellStart"/>
             <w:r>
               <w:t>vbat</w:t>
             </w:r>
-            <w:proofErr w:type="spellEnd"/>
           </w:p>
         </w:tc>
         <w:tc>
@@ -1236,13 +1130,8 @@
           <w:numId w:val="1"/>
         </w:numPr>
       </w:pPr>
-      <w:proofErr w:type="spellStart"/>
-      <w:r>
-        <w:t>Vbat</w:t>
-      </w:r>
-      <w:proofErr w:type="spellEnd"/>
-      <w:r>
-        <w:t xml:space="preserve"> must be jumped </w:t>
+      <w:r>
+        <w:t xml:space="preserve">Vbat must be jumped </w:t>
       </w:r>
       <w:r>
         <w:t>to pin next to vin</w:t>
@@ -1256,19 +1145,9 @@
           <w:numId w:val="1"/>
         </w:numPr>
       </w:pPr>
-      <w:proofErr w:type="spellStart"/>
-      <w:r>
-        <w:t>Vbat</w:t>
-      </w:r>
-      <w:proofErr w:type="spellEnd"/>
-      <w:r>
-        <w:t xml:space="preserve"> control (between 12v and 5v pins) must be wired to pin 1 of its </w:t>
-      </w:r>
-      <w:proofErr w:type="spellStart"/>
-      <w:r>
-        <w:t>optorelay</w:t>
-      </w:r>
-      <w:proofErr w:type="spellEnd"/>
+      <w:r>
+        <w:t>Vbat control (between 12v and 5v pins) must be wired to pin 1 of its optorelay</w:t>
+      </w:r>
     </w:p>
     <w:p>
       <w:pPr>
@@ -1303,15 +1182,7 @@
         </w:numPr>
       </w:pPr>
       <w:r>
-        <w:t xml:space="preserve">The </w:t>
-      </w:r>
-      <w:proofErr w:type="spellStart"/>
-      <w:r>
-        <w:t>optorelay</w:t>
-      </w:r>
-      <w:proofErr w:type="spellEnd"/>
-      <w:r>
-        <w:t xml:space="preserve"> for 6v must be doubled up for current carrying capacity, and it’s associated resistor (vertical just to the left) should be halved</w:t>
+        <w:t>The optorelay for 6v must be doubled up for current carrying capacity, and it’s associated resistor (vertical just to the left) should be halved</w:t>
       </w:r>
     </w:p>
     <w:p>
@@ -1322,13 +1193,8 @@
           <w:numId w:val="1"/>
         </w:numPr>
       </w:pPr>
-      <w:proofErr w:type="spellStart"/>
-      <w:r>
-        <w:t>Arduino</w:t>
-      </w:r>
-      <w:proofErr w:type="spellEnd"/>
-      <w:r>
-        <w:t xml:space="preserve"> shield:</w:t>
+      <w:r>
+        <w:t>Arduino shield:</w:t>
       </w:r>
     </w:p>
     <w:p>
@@ -1340,23 +1206,7 @@
         </w:numPr>
       </w:pPr>
       <w:r>
-        <w:t xml:space="preserve">Radio power control and </w:t>
-      </w:r>
-      <w:proofErr w:type="spellStart"/>
-      <w:r>
-        <w:t>vbat</w:t>
-      </w:r>
-      <w:proofErr w:type="spellEnd"/>
-      <w:r>
-        <w:t xml:space="preserve"> control must be manually wired on </w:t>
-      </w:r>
-      <w:proofErr w:type="spellStart"/>
-      <w:r>
-        <w:t>arduino</w:t>
-      </w:r>
-      <w:proofErr w:type="spellEnd"/>
-      <w:r>
-        <w:t xml:space="preserve"> shield</w:t>
+        <w:t>Radio power control and vbat control must be manually wired on arduino shield</w:t>
       </w:r>
     </w:p>
     <w:p>
@@ -1368,28 +1218,15 @@
         </w:numPr>
       </w:pPr>
       <w:r>
-        <w:t>There’s a transistor on the 12v control line that can be bypassed (</w:t>
-      </w:r>
-      <w:proofErr w:type="spellStart"/>
-      <w:r>
-        <w:t>arduino</w:t>
-      </w:r>
-      <w:proofErr w:type="spellEnd"/>
-      <w:r>
-        <w:t xml:space="preserve"> shield) </w:t>
-      </w:r>
-    </w:p>
-    <w:p>
-      <w:pPr>
-        <w:pStyle w:val="NoSpacing"/>
-      </w:pPr>
-      <w:proofErr w:type="spellStart"/>
-      <w:r>
-        <w:t>Arduino</w:t>
-      </w:r>
-      <w:proofErr w:type="spellEnd"/>
-      <w:r>
-        <w:t xml:space="preserve"> shield notes:</w:t>
+        <w:t xml:space="preserve">There’s a transistor on the 12v control line that can be bypassed (arduino shield) </w:t>
+      </w:r>
+    </w:p>
+    <w:p>
+      <w:pPr>
+        <w:pStyle w:val="NoSpacing"/>
+      </w:pPr>
+      <w:r>
+        <w:t>Arduino shield notes:</w:t>
       </w:r>
     </w:p>
     <w:p>
@@ -1401,15 +1238,7 @@
         </w:numPr>
       </w:pPr>
       <w:r>
-        <w:t xml:space="preserve">motor driver is wired to serial </w:t>
-      </w:r>
-      <w:proofErr w:type="spellStart"/>
-      <w:r>
-        <w:t>uart</w:t>
-      </w:r>
-      <w:proofErr w:type="spellEnd"/>
-      <w:r>
-        <w:t xml:space="preserve"> 2</w:t>
+        <w:t>motor driver is wired to serial uart 2</w:t>
       </w:r>
     </w:p>
     <w:p>
@@ -1420,21 +1249,8 @@
           <w:numId w:val="2"/>
         </w:numPr>
       </w:pPr>
-      <w:proofErr w:type="spellStart"/>
-      <w:r>
-        <w:t>gumstix</w:t>
-      </w:r>
-      <w:proofErr w:type="spellEnd"/>
-      <w:r>
-        <w:t xml:space="preserve"> is wired to serial </w:t>
-      </w:r>
-      <w:proofErr w:type="spellStart"/>
-      <w:r>
-        <w:t>uart</w:t>
-      </w:r>
-      <w:proofErr w:type="spellEnd"/>
-      <w:r>
-        <w:t xml:space="preserve"> 1</w:t>
+      <w:r>
+        <w:t>gumstix is wired to serial uart 1</w:t>
       </w:r>
     </w:p>
     <w:p>
@@ -1457,13 +1273,8 @@
           <w:numId w:val="2"/>
         </w:numPr>
       </w:pPr>
-      <w:proofErr w:type="spellStart"/>
-      <w:r>
-        <w:t>sbus</w:t>
-      </w:r>
-      <w:proofErr w:type="spellEnd"/>
-      <w:r>
-        <w:t xml:space="preserve"> wired to uart3</w:t>
+      <w:r>
+        <w:t>sbus wired to uart3</w:t>
       </w:r>
     </w:p>
     <w:p>
@@ -1490,237 +1301,154 @@
           <w:b/>
         </w:rPr>
       </w:pPr>
-      <w:proofErr w:type="gramStart"/>
       <w:r>
         <w:rPr>
           <w:b/>
         </w:rPr>
-        <w:t>motor</w:t>
-      </w:r>
-      <w:proofErr w:type="gramEnd"/>
-      <w:r>
+        <w:t>motor driver box</w:t>
+      </w:r>
+    </w:p>
+    <w:p>
+      <w:pPr>
+        <w:pStyle w:val="NoSpacing"/>
+      </w:pPr>
+      <w:r>
+        <w:t xml:space="preserve">roboteq </w:t>
+      </w:r>
+      <w:r>
+        <w:t>I/O connector:</w:t>
+      </w:r>
+      <w:r>
+        <w:br/>
+        <w:t>2 – tx – green – top left</w:t>
+      </w:r>
+    </w:p>
+    <w:p>
+      <w:pPr>
+        <w:pStyle w:val="NoSpacing"/>
+      </w:pPr>
+      <w:r>
+        <w:t>3 – rx – blue – top right</w:t>
+      </w:r>
+    </w:p>
+    <w:p>
+      <w:pPr>
+        <w:pStyle w:val="NoSpacing"/>
+      </w:pPr>
+      <w:r>
+        <w:t>4 – DIN1 – e-stop – top right</w:t>
+      </w:r>
+    </w:p>
+    <w:p>
+      <w:pPr>
+        <w:pStyle w:val="NoSpacing"/>
+      </w:pPr>
+      <w:r>
+        <w:lastRenderedPageBreak/>
+        <w:t>13 – gnd – switch led gnd</w:t>
+      </w:r>
+    </w:p>
+    <w:p>
+      <w:pPr>
+        <w:pStyle w:val="NoSpacing"/>
+      </w:pPr>
+      <w:r>
+        <w:t>14 – 5v – switch led + and e-stop top left</w:t>
+      </w:r>
+    </w:p>
+    <w:p>
+      <w:pPr>
+        <w:pStyle w:val="NoSpacing"/>
+      </w:pPr>
+    </w:p>
+    <w:p>
+      <w:pPr>
+        <w:pStyle w:val="NoSpacing"/>
+      </w:pPr>
+      <w:r>
+        <w:t>Also on connector to cpu box – gnd bottom left, vbatt bottom right</w:t>
+      </w:r>
+    </w:p>
+    <w:p>
+      <w:pPr>
+        <w:pStyle w:val="NoSpacing"/>
+      </w:pPr>
+    </w:p>
+    <w:p>
+      <w:pPr>
+        <w:pStyle w:val="NoSpacing"/>
+      </w:pPr>
+      <w:r>
+        <w:t>Switch C1 – power control</w:t>
+      </w:r>
+    </w:p>
+    <w:p>
+      <w:pPr>
+        <w:pStyle w:val="NoSpacing"/>
+      </w:pPr>
+      <w:r>
+        <w:t>Switch NO – vbatt</w:t>
+      </w:r>
+    </w:p>
+    <w:p>
+      <w:pPr>
+        <w:pStyle w:val="NoSpacing"/>
+      </w:pPr>
+      <w:r>
+        <w:t>Switch NC – gnd</w:t>
+      </w:r>
+      <w:bookmarkStart w:id="0" w:name="_GoBack"/>
+      <w:bookmarkEnd w:id="0"/>
+    </w:p>
+    <w:p>
+      <w:pPr>
+        <w:pStyle w:val="NoSpacing"/>
+      </w:pPr>
+    </w:p>
+    <w:p>
+      <w:pPr>
+        <w:pStyle w:val="NoSpacing"/>
         <w:rPr>
           <w:b/>
         </w:rPr>
-        <w:t xml:space="preserve"> driver box</w:t>
-      </w:r>
-    </w:p>
-    <w:p>
-      <w:pPr>
-        <w:pStyle w:val="NoSpacing"/>
-      </w:pPr>
-      <w:proofErr w:type="spellStart"/>
-      <w:proofErr w:type="gramStart"/>
-      <w:r>
-        <w:t>roboteq</w:t>
-      </w:r>
-      <w:proofErr w:type="spellEnd"/>
-      <w:proofErr w:type="gramEnd"/>
-      <w:r>
-        <w:t xml:space="preserve"> </w:t>
-      </w:r>
-      <w:r>
-        <w:t>I/O connector:</w:t>
-      </w:r>
-      <w:r>
-        <w:br/>
-        <w:t xml:space="preserve">2 – </w:t>
-      </w:r>
-      <w:proofErr w:type="spellStart"/>
-      <w:r>
-        <w:t>tx</w:t>
-      </w:r>
-      <w:proofErr w:type="spellEnd"/>
-      <w:r>
-        <w:t xml:space="preserve"> – green – top left</w:t>
-      </w:r>
-    </w:p>
-    <w:p>
-      <w:pPr>
-        <w:pStyle w:val="NoSpacing"/>
-      </w:pPr>
-      <w:r>
-        <w:t xml:space="preserve">3 – </w:t>
-      </w:r>
-      <w:proofErr w:type="spellStart"/>
-      <w:proofErr w:type="gramStart"/>
-      <w:r>
-        <w:t>rx</w:t>
-      </w:r>
-      <w:proofErr w:type="spellEnd"/>
-      <w:proofErr w:type="gramEnd"/>
-      <w:r>
-        <w:t xml:space="preserve"> – blue – top right</w:t>
-      </w:r>
-    </w:p>
-    <w:p>
-      <w:pPr>
-        <w:pStyle w:val="NoSpacing"/>
-      </w:pPr>
-      <w:r>
-        <w:t>4 – DIN1 – e-stop – top right</w:t>
-      </w:r>
-    </w:p>
-    <w:p>
-      <w:pPr>
-        <w:pStyle w:val="NoSpacing"/>
-      </w:pPr>
-      <w:r>
-        <w:lastRenderedPageBreak/>
-        <w:t xml:space="preserve">13 – </w:t>
-      </w:r>
-      <w:proofErr w:type="spellStart"/>
-      <w:r>
-        <w:t>gnd</w:t>
-      </w:r>
-      <w:proofErr w:type="spellEnd"/>
-      <w:r>
-        <w:t xml:space="preserve"> – switch led </w:t>
-      </w:r>
-      <w:proofErr w:type="spellStart"/>
-      <w:r>
-        <w:t>gnd</w:t>
-      </w:r>
-      <w:proofErr w:type="spellEnd"/>
-    </w:p>
-    <w:p>
-      <w:pPr>
-        <w:pStyle w:val="NoSpacing"/>
-      </w:pPr>
-      <w:r>
-        <w:t>14 – 5v – switch led + and e-stop top left</w:t>
-      </w:r>
-    </w:p>
-    <w:p>
-      <w:pPr>
-        <w:pStyle w:val="NoSpacing"/>
-      </w:pPr>
-    </w:p>
-    <w:p>
-      <w:pPr>
-        <w:pStyle w:val="NoSpacing"/>
-      </w:pPr>
-      <w:r>
-        <w:t xml:space="preserve">Also on connector to </w:t>
-      </w:r>
-      <w:proofErr w:type="spellStart"/>
-      <w:proofErr w:type="gramStart"/>
-      <w:r>
-        <w:t>cpu</w:t>
-      </w:r>
-      <w:proofErr w:type="spellEnd"/>
-      <w:proofErr w:type="gramEnd"/>
-      <w:r>
-        <w:t xml:space="preserve"> box – </w:t>
-      </w:r>
-      <w:proofErr w:type="spellStart"/>
-      <w:r>
-        <w:t>gnd</w:t>
-      </w:r>
-      <w:proofErr w:type="spellEnd"/>
-      <w:r>
-        <w:t xml:space="preserve"> bottom left, </w:t>
-      </w:r>
-      <w:proofErr w:type="spellStart"/>
-      <w:r>
-        <w:t>vbatt</w:t>
-      </w:r>
-      <w:proofErr w:type="spellEnd"/>
-      <w:r>
-        <w:t xml:space="preserve"> bottom right</w:t>
-      </w:r>
-    </w:p>
-    <w:p>
-      <w:pPr>
-        <w:pStyle w:val="NoSpacing"/>
-      </w:pPr>
-    </w:p>
-    <w:p>
-      <w:pPr>
-        <w:pStyle w:val="NoSpacing"/>
+      </w:pPr>
+      <w:r>
         <w:rPr>
           <w:b/>
         </w:rPr>
-      </w:pPr>
-      <w:r>
-        <w:rPr>
-          <w:b/>
-        </w:rPr>
-        <w:t>Power connectors</w:t>
-      </w:r>
-      <w:bookmarkStart w:id="0" w:name="_GoBack"/>
-      <w:bookmarkEnd w:id="0"/>
-      <w:r>
-        <w:rPr>
-          <w:b/>
-        </w:rPr>
-        <w:t>:</w:t>
-      </w:r>
-    </w:p>
-    <w:p>
-      <w:pPr>
-        <w:pStyle w:val="NoSpacing"/>
-      </w:pPr>
-      <w:r>
-        <w:t xml:space="preserve">Batteries use positive on left, </w:t>
-      </w:r>
-      <w:proofErr w:type="spellStart"/>
-      <w:r>
-        <w:t>gnd</w:t>
-      </w:r>
-      <w:proofErr w:type="spellEnd"/>
-      <w:r>
-        <w:t xml:space="preserve"> on right</w:t>
-      </w:r>
-    </w:p>
-    <w:p>
-      <w:pPr>
-        <w:pStyle w:val="NoSpacing"/>
-      </w:pPr>
-      <w:r>
-        <w:t xml:space="preserve">Power box input uses </w:t>
-      </w:r>
-      <w:proofErr w:type="spellStart"/>
-      <w:r>
-        <w:t>gnd</w:t>
-      </w:r>
-      <w:proofErr w:type="spellEnd"/>
-      <w:r>
-        <w:t xml:space="preserve"> on left, positive on right</w:t>
-      </w:r>
-    </w:p>
-    <w:p>
-      <w:pPr>
-        <w:pStyle w:val="NoSpacing"/>
-      </w:pPr>
-      <w:proofErr w:type="gramStart"/>
-      <w:r>
-        <w:t>motor</w:t>
-      </w:r>
-      <w:proofErr w:type="gramEnd"/>
-      <w:r>
-        <w:t xml:space="preserve"> connector uses </w:t>
-      </w:r>
-      <w:proofErr w:type="spellStart"/>
-      <w:r>
-        <w:t>gnd</w:t>
-      </w:r>
-      <w:proofErr w:type="spellEnd"/>
-      <w:r>
-        <w:t xml:space="preserve"> on left, positive on right</w:t>
-      </w:r>
-    </w:p>
-    <w:p>
-      <w:pPr>
-        <w:pStyle w:val="NoSpacing"/>
-      </w:pPr>
-      <w:proofErr w:type="gramStart"/>
-      <w:r>
-        <w:t>battery</w:t>
-      </w:r>
-      <w:proofErr w:type="gramEnd"/>
-      <w:r>
-        <w:t xml:space="preserve"> balance connector highest top right, decreasing clockwise (lowest top left)</w:t>
+        <w:t>Power connectors:</w:t>
+      </w:r>
+    </w:p>
+    <w:p>
+      <w:pPr>
+        <w:pStyle w:val="NoSpacing"/>
+      </w:pPr>
+      <w:r>
+        <w:t>Batteries use positive on left, gnd on right</w:t>
+      </w:r>
+    </w:p>
+    <w:p>
+      <w:pPr>
+        <w:pStyle w:val="NoSpacing"/>
+      </w:pPr>
+      <w:r>
+        <w:t>Power box input uses gnd on left, positive on right</w:t>
+      </w:r>
+    </w:p>
+    <w:p>
+      <w:pPr>
+        <w:pStyle w:val="NoSpacing"/>
+      </w:pPr>
+      <w:r>
+        <w:t>motor connector uses gnd on left, positive on right</w:t>
+      </w:r>
+    </w:p>
+    <w:p>
+      <w:pPr>
+        <w:pStyle w:val="NoSpacing"/>
+      </w:pPr>
+      <w:r>
+        <w:t>battery balance connector highest top right, decreasing clockwise (lowest top left)</w:t>
       </w:r>
     </w:p>
     <w:sectPr>
@@ -2133,6 +1861,7 @@
   <w:style w:type="character" w:default="1" w:styleId="DefaultParagraphFont">
     <w:name w:val="Default Paragraph Font"/>
     <w:uiPriority w:val="1"/>
+    <w:semiHidden/>
     <w:unhideWhenUsed/>
   </w:style>
   <w:style w:type="table" w:default="1" w:styleId="TableNormal">
@@ -2357,6 +2086,7 @@
   <w:style w:type="character" w:default="1" w:styleId="DefaultParagraphFont">
     <w:name w:val="Default Paragraph Font"/>
     <w:uiPriority w:val="1"/>
+    <w:semiHidden/>
     <w:unhideWhenUsed/>
   </w:style>
   <w:style w:type="table" w:default="1" w:styleId="TableNormal">

</xml_diff>

<commit_message>
update a few notes for duovero
</commit_message>
<xml_diff>
--- a/Docs/kayak construction/electrical.docx
+++ b/Docs/kayak construction/electrical.docx
@@ -13,23 +13,53 @@
         <w:rPr>
           <w:b/>
         </w:rPr>
-        <w:t>Power board and arduino shield bodges</w:t>
-      </w:r>
-    </w:p>
-    <w:p>
-      <w:pPr>
-        <w:pStyle w:val="NoSpacing"/>
+        <w:t xml:space="preserve">Power board and </w:t>
+      </w:r>
+      <w:proofErr w:type="spellStart"/>
+      <w:r>
         <w:rPr>
           <w:b/>
         </w:rPr>
-      </w:pPr>
-    </w:p>
-    <w:p>
-      <w:pPr>
-        <w:pStyle w:val="NoSpacing"/>
-      </w:pPr>
-      <w:r>
-        <w:t>How it’s setup on nostromo:</w:t>
+        <w:t>arduino</w:t>
+      </w:r>
+      <w:proofErr w:type="spellEnd"/>
+      <w:r>
+        <w:rPr>
+          <w:b/>
+        </w:rPr>
+        <w:t xml:space="preserve"> shield </w:t>
+      </w:r>
+      <w:proofErr w:type="spellStart"/>
+      <w:r>
+        <w:rPr>
+          <w:b/>
+        </w:rPr>
+        <w:t>bodges</w:t>
+      </w:r>
+      <w:proofErr w:type="spellEnd"/>
+    </w:p>
+    <w:p>
+      <w:pPr>
+        <w:pStyle w:val="NoSpacing"/>
+        <w:rPr>
+          <w:b/>
+        </w:rPr>
+      </w:pPr>
+    </w:p>
+    <w:p>
+      <w:pPr>
+        <w:pStyle w:val="NoSpacing"/>
+      </w:pPr>
+      <w:r>
+        <w:t xml:space="preserve">How it’s setup on </w:t>
+      </w:r>
+      <w:proofErr w:type="spellStart"/>
+      <w:r>
+        <w:t>nostromo</w:t>
+      </w:r>
+      <w:proofErr w:type="spellEnd"/>
+      <w:r>
+        <w:t>:</w:t>
       </w:r>
     </w:p>
     <w:tbl>
@@ -94,30 +124,46 @@
                 <w:b/>
               </w:rPr>
             </w:pPr>
+            <w:proofErr w:type="spellStart"/>
             <w:r>
               <w:rPr>
                 <w:b/>
               </w:rPr>
-              <w:t>Arduino shield header</w:t>
-            </w:r>
-          </w:p>
-        </w:tc>
-        <w:tc>
-          <w:tcPr>
-            <w:tcW w:w="2394" w:type="dxa"/>
-          </w:tcPr>
-          <w:p>
-            <w:pPr>
-              <w:pStyle w:val="NoSpacing"/>
+              <w:t>Arduino</w:t>
+            </w:r>
+            <w:proofErr w:type="spellEnd"/>
+            <w:r>
               <w:rPr>
                 <w:b/>
               </w:rPr>
-            </w:pPr>
-            <w:r>
+              <w:t xml:space="preserve"> shield header</w:t>
+            </w:r>
+          </w:p>
+        </w:tc>
+        <w:tc>
+          <w:tcPr>
+            <w:tcW w:w="2394" w:type="dxa"/>
+          </w:tcPr>
+          <w:p>
+            <w:pPr>
+              <w:pStyle w:val="NoSpacing"/>
               <w:rPr>
                 <w:b/>
               </w:rPr>
-              <w:t>Arduino pin</w:t>
+            </w:pPr>
+            <w:proofErr w:type="spellStart"/>
+            <w:r>
+              <w:rPr>
+                <w:b/>
+              </w:rPr>
+              <w:t>Arduino</w:t>
+            </w:r>
+            <w:proofErr w:type="spellEnd"/>
+            <w:r>
+              <w:rPr>
+                <w:b/>
+              </w:rPr>
+              <w:t xml:space="preserve"> pin</w:t>
             </w:r>
           </w:p>
         </w:tc>
@@ -144,9 +190,11 @@
             <w:pPr>
               <w:pStyle w:val="NoSpacing"/>
             </w:pPr>
+            <w:proofErr w:type="spellStart"/>
             <w:r>
               <w:t>Vsense</w:t>
             </w:r>
+            <w:proofErr w:type="spellEnd"/>
           </w:p>
         </w:tc>
         <w:tc>
@@ -198,9 +246,11 @@
             <w:pPr>
               <w:pStyle w:val="NoSpacing"/>
             </w:pPr>
+            <w:proofErr w:type="spellStart"/>
             <w:r>
               <w:t>Raux</w:t>
             </w:r>
+            <w:proofErr w:type="spellEnd"/>
           </w:p>
         </w:tc>
         <w:tc>
@@ -239,22 +289,29 @@
             <w:pPr>
               <w:pStyle w:val="NoSpacing"/>
             </w:pPr>
-            <w:r>
-              <w:t>Vbat control</w:t>
-            </w:r>
-          </w:p>
-        </w:tc>
-        <w:tc>
-          <w:tcPr>
-            <w:tcW w:w="2394" w:type="dxa"/>
-          </w:tcPr>
-          <w:p>
-            <w:pPr>
-              <w:pStyle w:val="NoSpacing"/>
-            </w:pPr>
+            <w:proofErr w:type="spellStart"/>
+            <w:r>
+              <w:t>Vbat</w:t>
+            </w:r>
+            <w:proofErr w:type="spellEnd"/>
+            <w:r>
+              <w:t xml:space="preserve"> control</w:t>
+            </w:r>
+          </w:p>
+        </w:tc>
+        <w:tc>
+          <w:tcPr>
+            <w:tcW w:w="2394" w:type="dxa"/>
+          </w:tcPr>
+          <w:p>
+            <w:pPr>
+              <w:pStyle w:val="NoSpacing"/>
+            </w:pPr>
+            <w:proofErr w:type="spellStart"/>
             <w:r>
               <w:t>Rmain</w:t>
             </w:r>
+            <w:proofErr w:type="spellEnd"/>
           </w:p>
         </w:tc>
         <w:tc>
@@ -348,8 +405,13 @@
               <w:pStyle w:val="NoSpacing"/>
             </w:pPr>
             <w:r>
-              <w:t>Servo pwm</w:t>
-            </w:r>
+              <w:t xml:space="preserve">Servo </w:t>
+            </w:r>
+            <w:proofErr w:type="spellStart"/>
+            <w:r>
+              <w:t>pwm</w:t>
+            </w:r>
+            <w:proofErr w:type="spellEnd"/>
           </w:p>
         </w:tc>
         <w:tc>
@@ -401,22 +463,26 @@
             <w:pPr>
               <w:pStyle w:val="NoSpacing"/>
             </w:pPr>
+            <w:proofErr w:type="spellStart"/>
             <w:r>
               <w:t>gnd</w:t>
             </w:r>
-          </w:p>
-        </w:tc>
-        <w:tc>
-          <w:tcPr>
-            <w:tcW w:w="2394" w:type="dxa"/>
-          </w:tcPr>
-          <w:p>
-            <w:pPr>
-              <w:pStyle w:val="NoSpacing"/>
-            </w:pPr>
+            <w:proofErr w:type="spellEnd"/>
+          </w:p>
+        </w:tc>
+        <w:tc>
+          <w:tcPr>
+            <w:tcW w:w="2394" w:type="dxa"/>
+          </w:tcPr>
+          <w:p>
+            <w:pPr>
+              <w:pStyle w:val="NoSpacing"/>
+            </w:pPr>
+            <w:proofErr w:type="spellStart"/>
             <w:r>
               <w:t>Gnd</w:t>
             </w:r>
+            <w:proofErr w:type="spellEnd"/>
           </w:p>
         </w:tc>
         <w:tc>
@@ -565,7 +631,15 @@
         <w:pStyle w:val="NoSpacing"/>
       </w:pPr>
       <w:r>
-        <w:t>How it will be wired on new power boards and new arduino shields:</w:t>
+        <w:t xml:space="preserve">How it will be wired on new power boards and new </w:t>
+      </w:r>
+      <w:proofErr w:type="spellStart"/>
+      <w:r>
+        <w:t>arduino</w:t>
+      </w:r>
+      <w:proofErr w:type="spellEnd"/>
+      <w:r>
+        <w:t xml:space="preserve"> shields:</w:t>
       </w:r>
     </w:p>
     <w:tbl>
@@ -630,30 +704,46 @@
                 <w:b/>
               </w:rPr>
             </w:pPr>
+            <w:proofErr w:type="spellStart"/>
             <w:r>
               <w:rPr>
                 <w:b/>
               </w:rPr>
-              <w:t>Arduino shield header</w:t>
-            </w:r>
-          </w:p>
-        </w:tc>
-        <w:tc>
-          <w:tcPr>
-            <w:tcW w:w="2394" w:type="dxa"/>
-          </w:tcPr>
-          <w:p>
-            <w:pPr>
-              <w:pStyle w:val="NoSpacing"/>
+              <w:t>Arduino</w:t>
+            </w:r>
+            <w:proofErr w:type="spellEnd"/>
+            <w:r>
               <w:rPr>
                 <w:b/>
               </w:rPr>
-            </w:pPr>
-            <w:r>
+              <w:t xml:space="preserve"> shield header</w:t>
+            </w:r>
+          </w:p>
+        </w:tc>
+        <w:tc>
+          <w:tcPr>
+            <w:tcW w:w="2394" w:type="dxa"/>
+          </w:tcPr>
+          <w:p>
+            <w:pPr>
+              <w:pStyle w:val="NoSpacing"/>
               <w:rPr>
                 <w:b/>
               </w:rPr>
-              <w:t>Arduino pin</w:t>
+            </w:pPr>
+            <w:proofErr w:type="spellStart"/>
+            <w:r>
+              <w:rPr>
+                <w:b/>
+              </w:rPr>
+              <w:t>Arduino</w:t>
+            </w:r>
+            <w:proofErr w:type="spellEnd"/>
+            <w:r>
+              <w:rPr>
+                <w:b/>
+              </w:rPr>
+              <w:t xml:space="preserve"> pin</w:t>
             </w:r>
           </w:p>
         </w:tc>
@@ -775,8 +865,13 @@
             <w:pPr>
               <w:pStyle w:val="NoSpacing"/>
             </w:pPr>
-            <w:r>
-              <w:t>Vbat control</w:t>
+            <w:proofErr w:type="spellStart"/>
+            <w:r>
+              <w:t>Vbat</w:t>
+            </w:r>
+            <w:proofErr w:type="spellEnd"/>
+            <w:r>
+              <w:t xml:space="preserve"> control</w:t>
             </w:r>
           </w:p>
         </w:tc>
@@ -884,8 +979,13 @@
               <w:pStyle w:val="NoSpacing"/>
             </w:pPr>
             <w:r>
-              <w:t>Servo pwm</w:t>
-            </w:r>
+              <w:t xml:space="preserve">Servo </w:t>
+            </w:r>
+            <w:proofErr w:type="spellStart"/>
+            <w:r>
+              <w:t>pwm</w:t>
+            </w:r>
+            <w:proofErr w:type="spellEnd"/>
           </w:p>
         </w:tc>
         <w:tc>
@@ -937,22 +1037,26 @@
             <w:pPr>
               <w:pStyle w:val="NoSpacing"/>
             </w:pPr>
+            <w:proofErr w:type="spellStart"/>
             <w:r>
               <w:t>gnd</w:t>
             </w:r>
-          </w:p>
-        </w:tc>
-        <w:tc>
-          <w:tcPr>
-            <w:tcW w:w="2394" w:type="dxa"/>
-          </w:tcPr>
-          <w:p>
-            <w:pPr>
-              <w:pStyle w:val="NoSpacing"/>
-            </w:pPr>
+            <w:proofErr w:type="spellEnd"/>
+          </w:p>
+        </w:tc>
+        <w:tc>
+          <w:tcPr>
+            <w:tcW w:w="2394" w:type="dxa"/>
+          </w:tcPr>
+          <w:p>
+            <w:pPr>
+              <w:pStyle w:val="NoSpacing"/>
+            </w:pPr>
+            <w:proofErr w:type="spellStart"/>
             <w:r>
               <w:t>Gnd</w:t>
             </w:r>
+            <w:proofErr w:type="spellEnd"/>
           </w:p>
         </w:tc>
         <w:tc>
@@ -1051,9 +1155,11 @@
             <w:pPr>
               <w:pStyle w:val="NoSpacing"/>
             </w:pPr>
+            <w:proofErr w:type="spellStart"/>
             <w:r>
               <w:t>vbat</w:t>
             </w:r>
+            <w:proofErr w:type="spellEnd"/>
           </w:p>
         </w:tc>
         <w:tc>
@@ -1130,8 +1236,13 @@
           <w:numId w:val="1"/>
         </w:numPr>
       </w:pPr>
-      <w:r>
-        <w:t xml:space="preserve">Vbat must be jumped </w:t>
+      <w:proofErr w:type="spellStart"/>
+      <w:r>
+        <w:t>Vbat</w:t>
+      </w:r>
+      <w:proofErr w:type="spellEnd"/>
+      <w:r>
+        <w:t xml:space="preserve"> must be jumped </w:t>
       </w:r>
       <w:r>
         <w:t>to pin next to vin</w:t>
@@ -1145,9 +1256,19 @@
           <w:numId w:val="1"/>
         </w:numPr>
       </w:pPr>
-      <w:r>
-        <w:t>Vbat control (between 12v and 5v pins) must be wired to pin 1 of its optorelay</w:t>
-      </w:r>
+      <w:proofErr w:type="spellStart"/>
+      <w:r>
+        <w:t>Vbat</w:t>
+      </w:r>
+      <w:proofErr w:type="spellEnd"/>
+      <w:r>
+        <w:t xml:space="preserve"> control (between 12v and 5v pins) must be wired to pin 1 of its </w:t>
+      </w:r>
+      <w:proofErr w:type="spellStart"/>
+      <w:r>
+        <w:t>optorelay</w:t>
+      </w:r>
+      <w:proofErr w:type="spellEnd"/>
     </w:p>
     <w:p>
       <w:pPr>
@@ -1182,7 +1303,15 @@
         </w:numPr>
       </w:pPr>
       <w:r>
-        <w:t>The optorelay for 6v must be doubled up for current carrying capacity, and it’s associated resistor (vertical just to the left) should be halved</w:t>
+        <w:t xml:space="preserve">The </w:t>
+      </w:r>
+      <w:proofErr w:type="spellStart"/>
+      <w:r>
+        <w:t>optorelay</w:t>
+      </w:r>
+      <w:proofErr w:type="spellEnd"/>
+      <w:r>
+        <w:t xml:space="preserve"> for 6v must be doubled up for current carrying capacity, and it’s associated resistor (vertical just to the left) should be halved</w:t>
       </w:r>
     </w:p>
     <w:p>
@@ -1193,8 +1322,13 @@
           <w:numId w:val="1"/>
         </w:numPr>
       </w:pPr>
-      <w:r>
-        <w:t>Arduino shield:</w:t>
+      <w:proofErr w:type="spellStart"/>
+      <w:r>
+        <w:t>Arduino</w:t>
+      </w:r>
+      <w:proofErr w:type="spellEnd"/>
+      <w:r>
+        <w:t xml:space="preserve"> shield:</w:t>
       </w:r>
     </w:p>
     <w:p>
@@ -1206,7 +1340,23 @@
         </w:numPr>
       </w:pPr>
       <w:r>
-        <w:t>Radio power control and vbat control must be manually wired on arduino shield</w:t>
+        <w:t xml:space="preserve">Radio power control and </w:t>
+      </w:r>
+      <w:proofErr w:type="spellStart"/>
+      <w:r>
+        <w:t>vbat</w:t>
+      </w:r>
+      <w:proofErr w:type="spellEnd"/>
+      <w:r>
+        <w:t xml:space="preserve"> control must be manually wired on </w:t>
+      </w:r>
+      <w:proofErr w:type="spellStart"/>
+      <w:r>
+        <w:t>arduino</w:t>
+      </w:r>
+      <w:proofErr w:type="spellEnd"/>
+      <w:r>
+        <w:t xml:space="preserve"> shield</w:t>
       </w:r>
     </w:p>
     <w:p>
@@ -1218,15 +1368,28 @@
         </w:numPr>
       </w:pPr>
       <w:r>
-        <w:t xml:space="preserve">There’s a transistor on the 12v control line that can be bypassed (arduino shield) </w:t>
-      </w:r>
-    </w:p>
-    <w:p>
-      <w:pPr>
-        <w:pStyle w:val="NoSpacing"/>
-      </w:pPr>
-      <w:r>
-        <w:t>Arduino shield notes:</w:t>
+        <w:t>There’s a transistor on the 12v control line that can be bypassed (</w:t>
+      </w:r>
+      <w:proofErr w:type="spellStart"/>
+      <w:r>
+        <w:t>arduino</w:t>
+      </w:r>
+      <w:proofErr w:type="spellEnd"/>
+      <w:r>
+        <w:t xml:space="preserve"> shield) </w:t>
+      </w:r>
+    </w:p>
+    <w:p>
+      <w:pPr>
+        <w:pStyle w:val="NoSpacing"/>
+      </w:pPr>
+      <w:proofErr w:type="spellStart"/>
+      <w:r>
+        <w:t>Arduino</w:t>
+      </w:r>
+      <w:proofErr w:type="spellEnd"/>
+      <w:r>
+        <w:t xml:space="preserve"> shield notes:</w:t>
       </w:r>
     </w:p>
     <w:p>
@@ -1238,7 +1401,15 @@
         </w:numPr>
       </w:pPr>
       <w:r>
-        <w:t>motor driver is wired to serial uart 2</w:t>
+        <w:t xml:space="preserve">motor driver is wired to serial </w:t>
+      </w:r>
+      <w:proofErr w:type="spellStart"/>
+      <w:r>
+        <w:t>uart</w:t>
+      </w:r>
+      <w:proofErr w:type="spellEnd"/>
+      <w:r>
+        <w:t xml:space="preserve"> 2</w:t>
       </w:r>
     </w:p>
     <w:p>
@@ -1249,8 +1420,21 @@
           <w:numId w:val="2"/>
         </w:numPr>
       </w:pPr>
-      <w:r>
-        <w:t>gumstix is wired to serial uart 1</w:t>
+      <w:proofErr w:type="spellStart"/>
+      <w:r>
+        <w:t>gumstix</w:t>
+      </w:r>
+      <w:proofErr w:type="spellEnd"/>
+      <w:r>
+        <w:t xml:space="preserve"> is wired to serial </w:t>
+      </w:r>
+      <w:proofErr w:type="spellStart"/>
+      <w:r>
+        <w:t>uart</w:t>
+      </w:r>
+      <w:proofErr w:type="spellEnd"/>
+      <w:r>
+        <w:t xml:space="preserve"> 1</w:t>
       </w:r>
     </w:p>
     <w:p>
@@ -1273,8 +1457,13 @@
           <w:numId w:val="2"/>
         </w:numPr>
       </w:pPr>
-      <w:r>
-        <w:t>sbus wired to uart3</w:t>
+      <w:proofErr w:type="spellStart"/>
+      <w:r>
+        <w:t>sbus</w:t>
+      </w:r>
+      <w:proofErr w:type="spellEnd"/>
+      <w:r>
+        <w:t xml:space="preserve"> wired to uart3</w:t>
       </w:r>
     </w:p>
     <w:p>
@@ -1301,34 +1490,67 @@
           <w:b/>
         </w:rPr>
       </w:pPr>
+      <w:proofErr w:type="gramStart"/>
       <w:r>
         <w:rPr>
           <w:b/>
         </w:rPr>
-        <w:t>motor driver box</w:t>
-      </w:r>
-    </w:p>
-    <w:p>
-      <w:pPr>
-        <w:pStyle w:val="NoSpacing"/>
-      </w:pPr>
-      <w:r>
-        <w:t xml:space="preserve">roboteq </w:t>
+        <w:t>motor</w:t>
+      </w:r>
+      <w:proofErr w:type="gramEnd"/>
+      <w:r>
+        <w:rPr>
+          <w:b/>
+        </w:rPr>
+        <w:t xml:space="preserve"> driver box</w:t>
+      </w:r>
+    </w:p>
+    <w:p>
+      <w:pPr>
+        <w:pStyle w:val="NoSpacing"/>
+      </w:pPr>
+      <w:proofErr w:type="spellStart"/>
+      <w:proofErr w:type="gramStart"/>
+      <w:r>
+        <w:t>roboteq</w:t>
+      </w:r>
+      <w:proofErr w:type="spellEnd"/>
+      <w:proofErr w:type="gramEnd"/>
+      <w:r>
+        <w:t xml:space="preserve"> </w:t>
       </w:r>
       <w:r>
         <w:t>I/O connector:</w:t>
       </w:r>
       <w:r>
         <w:br/>
-        <w:t>2 – tx – green – top left</w:t>
-      </w:r>
-    </w:p>
-    <w:p>
-      <w:pPr>
-        <w:pStyle w:val="NoSpacing"/>
-      </w:pPr>
-      <w:r>
-        <w:t>3 – rx – blue – top right</w:t>
+        <w:t xml:space="preserve">2 – </w:t>
+      </w:r>
+      <w:proofErr w:type="spellStart"/>
+      <w:r>
+        <w:t>tx</w:t>
+      </w:r>
+      <w:proofErr w:type="spellEnd"/>
+      <w:r>
+        <w:t xml:space="preserve"> – green – top left</w:t>
+      </w:r>
+    </w:p>
+    <w:p>
+      <w:pPr>
+        <w:pStyle w:val="NoSpacing"/>
+      </w:pPr>
+      <w:r>
+        <w:t xml:space="preserve">3 – </w:t>
+      </w:r>
+      <w:proofErr w:type="spellStart"/>
+      <w:proofErr w:type="gramStart"/>
+      <w:r>
+        <w:t>rx</w:t>
+      </w:r>
+      <w:proofErr w:type="spellEnd"/>
+      <w:proofErr w:type="gramEnd"/>
+      <w:r>
+        <w:t xml:space="preserve"> – blue – top right</w:t>
       </w:r>
     </w:p>
     <w:p>
@@ -1345,8 +1567,21 @@
       </w:pPr>
       <w:r>
         <w:lastRenderedPageBreak/>
-        <w:t>13 – gnd – switch led gnd</w:t>
-      </w:r>
+        <w:t xml:space="preserve">13 – </w:t>
+      </w:r>
+      <w:proofErr w:type="spellStart"/>
+      <w:r>
+        <w:t>gnd</w:t>
+      </w:r>
+      <w:proofErr w:type="spellEnd"/>
+      <w:r>
+        <w:t xml:space="preserve"> – switch led </w:t>
+      </w:r>
+      <w:proofErr w:type="spellStart"/>
+      <w:r>
+        <w:t>gnd</w:t>
+      </w:r>
+      <w:proofErr w:type="spellEnd"/>
     </w:p>
     <w:p>
       <w:pPr>
@@ -1366,7 +1601,33 @@
         <w:pStyle w:val="NoSpacing"/>
       </w:pPr>
       <w:r>
-        <w:t>Also on connector to cpu box – gnd bottom left, vbatt bottom right</w:t>
+        <w:t xml:space="preserve">Also on connector to </w:t>
+      </w:r>
+      <w:proofErr w:type="spellStart"/>
+      <w:proofErr w:type="gramStart"/>
+      <w:r>
+        <w:t>cpu</w:t>
+      </w:r>
+      <w:proofErr w:type="spellEnd"/>
+      <w:proofErr w:type="gramEnd"/>
+      <w:r>
+        <w:t xml:space="preserve"> box – </w:t>
+      </w:r>
+      <w:proofErr w:type="spellStart"/>
+      <w:r>
+        <w:t>gnd</w:t>
+      </w:r>
+      <w:proofErr w:type="spellEnd"/>
+      <w:r>
+        <w:t xml:space="preserve"> bottom left, </w:t>
+      </w:r>
+      <w:proofErr w:type="spellStart"/>
+      <w:r>
+        <w:t>vbatt</w:t>
+      </w:r>
+      <w:proofErr w:type="spellEnd"/>
+      <w:r>
+        <w:t xml:space="preserve"> bottom right</w:t>
       </w:r>
     </w:p>
     <w:p>
@@ -1387,16 +1648,26 @@
         <w:pStyle w:val="NoSpacing"/>
       </w:pPr>
       <w:r>
-        <w:t>Switch NO – vbatt</w:t>
-      </w:r>
-    </w:p>
-    <w:p>
-      <w:pPr>
-        <w:pStyle w:val="NoSpacing"/>
-      </w:pPr>
-      <w:r>
-        <w:t>Switch NC – gnd</w:t>
-      </w:r>
+        <w:t xml:space="preserve">Switch NO – </w:t>
+      </w:r>
+      <w:proofErr w:type="spellStart"/>
+      <w:r>
+        <w:t>vbatt</w:t>
+      </w:r>
+      <w:proofErr w:type="spellEnd"/>
+    </w:p>
+    <w:p>
+      <w:pPr>
+        <w:pStyle w:val="NoSpacing"/>
+      </w:pPr>
+      <w:r>
+        <w:t xml:space="preserve">Switch NC – </w:t>
+      </w:r>
+      <w:proofErr w:type="spellStart"/>
+      <w:r>
+        <w:t>gnd</w:t>
+      </w:r>
+      <w:proofErr w:type="spellEnd"/>
     </w:p>
     <w:p>
       <w:pPr>
@@ -1422,31 +1693,65 @@
         <w:pStyle w:val="NoSpacing"/>
       </w:pPr>
       <w:r>
-        <w:t>Batteries use positive on left, gnd on right</w:t>
-      </w:r>
-    </w:p>
-    <w:p>
-      <w:pPr>
-        <w:pStyle w:val="NoSpacing"/>
-      </w:pPr>
-      <w:r>
-        <w:t>Power box input uses gnd on left, positive on right</w:t>
-      </w:r>
-    </w:p>
-    <w:p>
-      <w:pPr>
-        <w:pStyle w:val="NoSpacing"/>
-      </w:pPr>
-      <w:r>
-        <w:t>motor connector uses gnd on left, positive on right</w:t>
-      </w:r>
-    </w:p>
-    <w:p>
-      <w:pPr>
-        <w:pStyle w:val="NoSpacing"/>
-      </w:pPr>
-      <w:r>
-        <w:t>battery balance connector highest top right, decreasing clockwise (lowest top left)</w:t>
+        <w:t xml:space="preserve">Batteries use positive on left, </w:t>
+      </w:r>
+      <w:proofErr w:type="spellStart"/>
+      <w:r>
+        <w:t>gnd</w:t>
+      </w:r>
+      <w:proofErr w:type="spellEnd"/>
+      <w:r>
+        <w:t xml:space="preserve"> on right</w:t>
+      </w:r>
+    </w:p>
+    <w:p>
+      <w:pPr>
+        <w:pStyle w:val="NoSpacing"/>
+      </w:pPr>
+      <w:r>
+        <w:t xml:space="preserve">Power box input uses </w:t>
+      </w:r>
+      <w:proofErr w:type="spellStart"/>
+      <w:r>
+        <w:t>gnd</w:t>
+      </w:r>
+      <w:proofErr w:type="spellEnd"/>
+      <w:r>
+        <w:t xml:space="preserve"> on left, positive on right</w:t>
+      </w:r>
+    </w:p>
+    <w:p>
+      <w:pPr>
+        <w:pStyle w:val="NoSpacing"/>
+      </w:pPr>
+      <w:proofErr w:type="gramStart"/>
+      <w:r>
+        <w:t>motor</w:t>
+      </w:r>
+      <w:proofErr w:type="gramEnd"/>
+      <w:r>
+        <w:t xml:space="preserve"> connector uses </w:t>
+      </w:r>
+      <w:proofErr w:type="spellStart"/>
+      <w:r>
+        <w:t>gnd</w:t>
+      </w:r>
+      <w:proofErr w:type="spellEnd"/>
+      <w:r>
+        <w:t xml:space="preserve"> on left, positive on right</w:t>
+      </w:r>
+    </w:p>
+    <w:p>
+      <w:pPr>
+        <w:pStyle w:val="NoSpacing"/>
+      </w:pPr>
+      <w:proofErr w:type="gramStart"/>
+      <w:r>
+        <w:t>battery</w:t>
+      </w:r>
+      <w:proofErr w:type="gramEnd"/>
+      <w:r>
+        <w:t xml:space="preserve"> balance connector highest top right, decreasing clockwise (lowest top left)</w:t>
       </w:r>
     </w:p>
     <w:p>
@@ -1461,27 +1766,50 @@
           <w:b/>
         </w:rPr>
       </w:pPr>
+      <w:proofErr w:type="gramStart"/>
       <w:r>
         <w:rPr>
           <w:b/>
         </w:rPr>
-        <w:t>radio box:</w:t>
-      </w:r>
-    </w:p>
-    <w:p>
-      <w:pPr>
-        <w:pStyle w:val="NoSpacing"/>
-      </w:pPr>
-      <w:r>
-        <w:t>gnd – top right</w:t>
-      </w:r>
-    </w:p>
-    <w:p>
-      <w:pPr>
-        <w:pStyle w:val="NoSpacing"/>
-      </w:pPr>
-      <w:r>
-        <w:t>+5 – top left</w:t>
+        <w:t>radio</w:t>
+      </w:r>
+      <w:proofErr w:type="gramEnd"/>
+      <w:r>
+        <w:rPr>
+          <w:b/>
+        </w:rPr>
+        <w:t xml:space="preserve"> box:</w:t>
+      </w:r>
+    </w:p>
+    <w:p>
+      <w:pPr>
+        <w:pStyle w:val="NoSpacing"/>
+      </w:pPr>
+      <w:proofErr w:type="spellStart"/>
+      <w:proofErr w:type="gramStart"/>
+      <w:r>
+        <w:t>gnd</w:t>
+      </w:r>
+      <w:proofErr w:type="spellEnd"/>
+      <w:proofErr w:type="gramEnd"/>
+      <w:r>
+        <w:t xml:space="preserve"> – top right</w:t>
+      </w:r>
+    </w:p>
+    <w:p>
+      <w:pPr>
+        <w:pStyle w:val="NoSpacing"/>
+      </w:pPr>
+      <w:r>
+        <w:t xml:space="preserve">+5 – </w:t>
+      </w:r>
+      <w:proofErr w:type="gramStart"/>
+      <w:r>
+        <w:t>top</w:t>
+      </w:r>
+      <w:proofErr w:type="gramEnd"/>
+      <w:r>
+        <w:t xml:space="preserve"> left</w:t>
       </w:r>
     </w:p>
     <w:p>
@@ -1496,11 +1824,119 @@
       <w:pPr>
         <w:pStyle w:val="NoSpacing"/>
       </w:pPr>
-      <w:r>
-        <w:t>Vbatt – bottom left</w:t>
+      <w:proofErr w:type="spellStart"/>
+      <w:r>
+        <w:t>Vbatt</w:t>
+      </w:r>
+      <w:proofErr w:type="spellEnd"/>
+      <w:r>
+        <w:t xml:space="preserve"> – bottom left</w:t>
+      </w:r>
+    </w:p>
+    <w:p>
+      <w:pPr>
+        <w:pStyle w:val="NoSpacing"/>
+      </w:pPr>
+    </w:p>
+    <w:p>
+      <w:pPr>
+        <w:pStyle w:val="NoSpacing"/>
+      </w:pPr>
+      <w:proofErr w:type="spellStart"/>
+      <w:r>
+        <w:rPr>
+          <w:b/>
+        </w:rPr>
+        <w:t>Duovero</w:t>
       </w:r>
       <w:bookmarkStart w:id="0" w:name="_GoBack"/>
       <w:bookmarkEnd w:id="0"/>
+      <w:proofErr w:type="spellEnd"/>
+    </w:p>
+    <w:p>
+      <w:pPr>
+        <w:pStyle w:val="NoSpacing"/>
+      </w:pPr>
+      <w:proofErr w:type="spellStart"/>
+      <w:r>
+        <w:t>Usb</w:t>
+      </w:r>
+      <w:proofErr w:type="spellEnd"/>
+      <w:r>
+        <w:t xml:space="preserve"> host is </w:t>
+      </w:r>
+      <w:r>
+        <w:t>the one farther</w:t>
+      </w:r>
+      <w:r>
+        <w:t xml:space="preserve"> </w:t>
+      </w:r>
+      <w:r>
+        <w:t xml:space="preserve">from </w:t>
+      </w:r>
+      <w:r>
+        <w:t>Ethernet port</w:t>
+      </w:r>
+    </w:p>
+    <w:p>
+      <w:pPr>
+        <w:pStyle w:val="NoSpacing"/>
+      </w:pPr>
+    </w:p>
+    <w:p>
+      <w:pPr>
+        <w:pStyle w:val="NoSpacing"/>
+      </w:pPr>
+      <w:r>
+        <w:t>40 pin header information found here:</w:t>
+      </w:r>
+    </w:p>
+    <w:p>
+      <w:pPr>
+        <w:pStyle w:val="NoSpacing"/>
+      </w:pPr>
+      <w:hyperlink r:id="rId6" w:history="1">
+        <w:r>
+          <w:rPr>
+            <w:rStyle w:val="Hyperlink"/>
+          </w:rPr>
+          <w:t>http://pubs.gumstix.com/boards/PARLOR/PCB40002-R3902/B40002.pdf</w:t>
+        </w:r>
+      </w:hyperlink>
+    </w:p>
+    <w:p>
+      <w:pPr>
+        <w:pStyle w:val="NoSpacing"/>
+      </w:pPr>
+      <w:proofErr w:type="gramStart"/>
+      <w:r>
+        <w:t>we</w:t>
+      </w:r>
+      <w:proofErr w:type="gramEnd"/>
+      <w:r>
+        <w:t xml:space="preserve"> need </w:t>
+      </w:r>
+      <w:proofErr w:type="spellStart"/>
+      <w:r>
+        <w:t>gnd</w:t>
+      </w:r>
+      <w:proofErr w:type="spellEnd"/>
+      <w:r>
+        <w:t xml:space="preserve">, vcc_1.8, v_batt_5, and uart2 </w:t>
+      </w:r>
+      <w:proofErr w:type="spellStart"/>
+      <w:r>
+        <w:t>tx</w:t>
+      </w:r>
+      <w:proofErr w:type="spellEnd"/>
+      <w:r>
+        <w:t xml:space="preserve"> and </w:t>
+      </w:r>
+      <w:proofErr w:type="spellStart"/>
+      <w:r>
+        <w:t>rx</w:t>
+      </w:r>
+      <w:proofErr w:type="spellEnd"/>
     </w:p>
     <w:sectPr>
       <w:pgSz w:w="12240" w:h="15840"/>
@@ -1971,6 +2407,18 @@
       <w:spacing w:after="0" w:line="240" w:lineRule="auto"/>
     </w:pPr>
   </w:style>
+  <w:style w:type="character" w:styleId="Hyperlink">
+    <w:name w:val="Hyperlink"/>
+    <w:basedOn w:val="DefaultParagraphFont"/>
+    <w:uiPriority w:val="99"/>
+    <w:semiHidden/>
+    <w:unhideWhenUsed/>
+    <w:rsid w:val="00E36234"/>
+    <w:rPr>
+      <w:color w:val="0000FF"/>
+      <w:u w:val="single"/>
+    </w:rPr>
+  </w:style>
 </w:styles>
 </file>
 
@@ -2195,6 +2643,18 @@
     <w:pPr>
       <w:spacing w:after="0" w:line="240" w:lineRule="auto"/>
     </w:pPr>
+  </w:style>
+  <w:style w:type="character" w:styleId="Hyperlink">
+    <w:name w:val="Hyperlink"/>
+    <w:basedOn w:val="DefaultParagraphFont"/>
+    <w:uiPriority w:val="99"/>
+    <w:semiHidden/>
+    <w:unhideWhenUsed/>
+    <w:rsid w:val="00E36234"/>
+    <w:rPr>
+      <w:color w:val="0000FF"/>
+      <w:u w:val="single"/>
+    </w:rPr>
   </w:style>
 </w:styles>
 </file>

</xml_diff>

<commit_message>
tritech and hydrophone documentation tritech impulse pinout
</commit_message>
<xml_diff>
--- a/Docs/kayak construction/electrical.docx
+++ b/Docs/kayak construction/electrical.docx
@@ -1849,8 +1849,6 @@
         </w:rPr>
         <w:t>Duovero</w:t>
       </w:r>
-      <w:bookmarkStart w:id="0" w:name="_GoBack"/>
-      <w:bookmarkEnd w:id="0"/>
       <w:proofErr w:type="spellEnd"/>
     </w:p>
     <w:p>
@@ -1937,6 +1935,88 @@
         <w:t>rx</w:t>
       </w:r>
       <w:proofErr w:type="spellEnd"/>
+    </w:p>
+    <w:p>
+      <w:pPr>
+        <w:pStyle w:val="NoSpacing"/>
+      </w:pPr>
+    </w:p>
+    <w:p>
+      <w:pPr>
+        <w:pStyle w:val="NoSpacing"/>
+        <w:rPr>
+          <w:b/>
+        </w:rPr>
+      </w:pPr>
+      <w:proofErr w:type="spellStart"/>
+      <w:r>
+        <w:rPr>
+          <w:b/>
+        </w:rPr>
+        <w:t>Tritech</w:t>
+      </w:r>
+      <w:proofErr w:type="spellEnd"/>
+      <w:r>
+        <w:rPr>
+          <w:b/>
+        </w:rPr>
+        <w:t xml:space="preserve"> Depth Sounder</w:t>
+      </w:r>
+    </w:p>
+    <w:p>
+      <w:pPr>
+        <w:pStyle w:val="NoSpacing"/>
+      </w:pPr>
+      <w:r>
+        <w:t>3-pin impulse connector</w:t>
+      </w:r>
+    </w:p>
+    <w:p>
+      <w:pPr>
+        <w:pStyle w:val="NoSpacing"/>
+      </w:pPr>
+      <w:r>
+        <w:t>1-gnd</w:t>
+      </w:r>
+    </w:p>
+    <w:p>
+      <w:pPr>
+        <w:pStyle w:val="NoSpacing"/>
+      </w:pPr>
+      <w:r>
+        <w:t>2-signal (rs232, 9600baud)</w:t>
+      </w:r>
+    </w:p>
+    <w:p>
+      <w:pPr>
+        <w:pStyle w:val="NoSpacing"/>
+      </w:pPr>
+      <w:r>
+        <w:t>3-power (</w:t>
+      </w:r>
+      <w:proofErr w:type="spellStart"/>
+      <w:r>
+        <w:t>vbatt</w:t>
+      </w:r>
+      <w:proofErr w:type="spellEnd"/>
+      <w:r>
+        <w:t xml:space="preserve"> ok, 10.5-20v)</w:t>
+      </w:r>
+    </w:p>
+    <w:p>
+      <w:pPr>
+        <w:pStyle w:val="NoSpacing"/>
+      </w:pPr>
+    </w:p>
+    <w:p>
+      <w:pPr>
+        <w:pStyle w:val="NoSpacing"/>
+      </w:pPr>
+      <w:r>
+        <w:t>Draws around 110mA at 12v</w:t>
+      </w:r>
+      <w:bookmarkStart w:id="0" w:name="_GoBack"/>
+      <w:bookmarkEnd w:id="0"/>
     </w:p>
     <w:sectPr>
       <w:pgSz w:w="12240" w:h="15840"/>

</xml_diff>

<commit_message>
initialize stop switch value to keep servo turned off at startup
</commit_message>
<xml_diff>
--- a/Docs/kayak construction/electrical.docx
+++ b/Docs/kayak construction/electrical.docx
@@ -13,23 +13,53 @@
         <w:rPr>
           <w:b/>
         </w:rPr>
-        <w:t>Power board and arduino shield bodges</w:t>
-      </w:r>
-    </w:p>
-    <w:p>
-      <w:pPr>
-        <w:pStyle w:val="NoSpacing"/>
+        <w:t xml:space="preserve">Power board and </w:t>
+      </w:r>
+      <w:proofErr w:type="spellStart"/>
+      <w:r>
         <w:rPr>
           <w:b/>
         </w:rPr>
-      </w:pPr>
-    </w:p>
-    <w:p>
-      <w:pPr>
-        <w:pStyle w:val="NoSpacing"/>
-      </w:pPr>
-      <w:r>
-        <w:t>How it’s setup on nostromo:</w:t>
+        <w:t>arduino</w:t>
+      </w:r>
+      <w:proofErr w:type="spellEnd"/>
+      <w:r>
+        <w:rPr>
+          <w:b/>
+        </w:rPr>
+        <w:t xml:space="preserve"> shield </w:t>
+      </w:r>
+      <w:proofErr w:type="spellStart"/>
+      <w:r>
+        <w:rPr>
+          <w:b/>
+        </w:rPr>
+        <w:t>bodges</w:t>
+      </w:r>
+      <w:proofErr w:type="spellEnd"/>
+    </w:p>
+    <w:p>
+      <w:pPr>
+        <w:pStyle w:val="NoSpacing"/>
+        <w:rPr>
+          <w:b/>
+        </w:rPr>
+      </w:pPr>
+    </w:p>
+    <w:p>
+      <w:pPr>
+        <w:pStyle w:val="NoSpacing"/>
+      </w:pPr>
+      <w:r>
+        <w:t xml:space="preserve">How it’s setup on </w:t>
+      </w:r>
+      <w:proofErr w:type="spellStart"/>
+      <w:r>
+        <w:t>nostromo</w:t>
+      </w:r>
+      <w:proofErr w:type="spellEnd"/>
+      <w:r>
+        <w:t>:</w:t>
       </w:r>
     </w:p>
     <w:tbl>
@@ -94,30 +124,46 @@
                 <w:b/>
               </w:rPr>
             </w:pPr>
+            <w:proofErr w:type="spellStart"/>
             <w:r>
               <w:rPr>
                 <w:b/>
               </w:rPr>
-              <w:t>Arduino shield header</w:t>
-            </w:r>
-          </w:p>
-        </w:tc>
-        <w:tc>
-          <w:tcPr>
-            <w:tcW w:w="2394" w:type="dxa"/>
-          </w:tcPr>
-          <w:p>
-            <w:pPr>
-              <w:pStyle w:val="NoSpacing"/>
+              <w:t>Arduino</w:t>
+            </w:r>
+            <w:proofErr w:type="spellEnd"/>
+            <w:r>
               <w:rPr>
                 <w:b/>
               </w:rPr>
-            </w:pPr>
-            <w:r>
+              <w:t xml:space="preserve"> shield header</w:t>
+            </w:r>
+          </w:p>
+        </w:tc>
+        <w:tc>
+          <w:tcPr>
+            <w:tcW w:w="2394" w:type="dxa"/>
+          </w:tcPr>
+          <w:p>
+            <w:pPr>
+              <w:pStyle w:val="NoSpacing"/>
               <w:rPr>
                 <w:b/>
               </w:rPr>
-              <w:t>Arduino pin</w:t>
+            </w:pPr>
+            <w:proofErr w:type="spellStart"/>
+            <w:r>
+              <w:rPr>
+                <w:b/>
+              </w:rPr>
+              <w:t>Arduino</w:t>
+            </w:r>
+            <w:proofErr w:type="spellEnd"/>
+            <w:r>
+              <w:rPr>
+                <w:b/>
+              </w:rPr>
+              <w:t xml:space="preserve"> pin</w:t>
             </w:r>
           </w:p>
         </w:tc>
@@ -144,9 +190,11 @@
             <w:pPr>
               <w:pStyle w:val="NoSpacing"/>
             </w:pPr>
+            <w:proofErr w:type="spellStart"/>
             <w:r>
               <w:t>Vsense</w:t>
             </w:r>
+            <w:proofErr w:type="spellEnd"/>
           </w:p>
         </w:tc>
         <w:tc>
@@ -198,9 +246,11 @@
             <w:pPr>
               <w:pStyle w:val="NoSpacing"/>
             </w:pPr>
+            <w:proofErr w:type="spellStart"/>
             <w:r>
               <w:t>Raux</w:t>
             </w:r>
+            <w:proofErr w:type="spellEnd"/>
           </w:p>
         </w:tc>
         <w:tc>
@@ -239,22 +289,29 @@
             <w:pPr>
               <w:pStyle w:val="NoSpacing"/>
             </w:pPr>
-            <w:r>
-              <w:t>Vbat control</w:t>
-            </w:r>
-          </w:p>
-        </w:tc>
-        <w:tc>
-          <w:tcPr>
-            <w:tcW w:w="2394" w:type="dxa"/>
-          </w:tcPr>
-          <w:p>
-            <w:pPr>
-              <w:pStyle w:val="NoSpacing"/>
-            </w:pPr>
+            <w:proofErr w:type="spellStart"/>
+            <w:r>
+              <w:t>Vbat</w:t>
+            </w:r>
+            <w:proofErr w:type="spellEnd"/>
+            <w:r>
+              <w:t xml:space="preserve"> control</w:t>
+            </w:r>
+          </w:p>
+        </w:tc>
+        <w:tc>
+          <w:tcPr>
+            <w:tcW w:w="2394" w:type="dxa"/>
+          </w:tcPr>
+          <w:p>
+            <w:pPr>
+              <w:pStyle w:val="NoSpacing"/>
+            </w:pPr>
+            <w:proofErr w:type="spellStart"/>
             <w:r>
               <w:t>Rmain</w:t>
             </w:r>
+            <w:proofErr w:type="spellEnd"/>
           </w:p>
         </w:tc>
         <w:tc>
@@ -348,8 +405,13 @@
               <w:pStyle w:val="NoSpacing"/>
             </w:pPr>
             <w:r>
-              <w:t>Servo pwm</w:t>
-            </w:r>
+              <w:t xml:space="preserve">Servo </w:t>
+            </w:r>
+            <w:proofErr w:type="spellStart"/>
+            <w:r>
+              <w:t>pwm</w:t>
+            </w:r>
+            <w:proofErr w:type="spellEnd"/>
           </w:p>
         </w:tc>
         <w:tc>
@@ -401,22 +463,26 @@
             <w:pPr>
               <w:pStyle w:val="NoSpacing"/>
             </w:pPr>
+            <w:proofErr w:type="spellStart"/>
             <w:r>
               <w:t>gnd</w:t>
             </w:r>
-          </w:p>
-        </w:tc>
-        <w:tc>
-          <w:tcPr>
-            <w:tcW w:w="2394" w:type="dxa"/>
-          </w:tcPr>
-          <w:p>
-            <w:pPr>
-              <w:pStyle w:val="NoSpacing"/>
-            </w:pPr>
+            <w:proofErr w:type="spellEnd"/>
+          </w:p>
+        </w:tc>
+        <w:tc>
+          <w:tcPr>
+            <w:tcW w:w="2394" w:type="dxa"/>
+          </w:tcPr>
+          <w:p>
+            <w:pPr>
+              <w:pStyle w:val="NoSpacing"/>
+            </w:pPr>
+            <w:proofErr w:type="spellStart"/>
             <w:r>
               <w:t>Gnd</w:t>
             </w:r>
+            <w:proofErr w:type="spellEnd"/>
           </w:p>
         </w:tc>
         <w:tc>
@@ -565,7 +631,15 @@
         <w:pStyle w:val="NoSpacing"/>
       </w:pPr>
       <w:r>
-        <w:t>How it will be wired on new power boards and new arduino shields:</w:t>
+        <w:t xml:space="preserve">How it will be wired on new power boards and new </w:t>
+      </w:r>
+      <w:proofErr w:type="spellStart"/>
+      <w:r>
+        <w:t>arduino</w:t>
+      </w:r>
+      <w:proofErr w:type="spellEnd"/>
+      <w:r>
+        <w:t xml:space="preserve"> shields:</w:t>
       </w:r>
     </w:p>
     <w:tbl>
@@ -630,30 +704,46 @@
                 <w:b/>
               </w:rPr>
             </w:pPr>
+            <w:proofErr w:type="spellStart"/>
             <w:r>
               <w:rPr>
                 <w:b/>
               </w:rPr>
-              <w:t>Arduino shield header</w:t>
-            </w:r>
-          </w:p>
-        </w:tc>
-        <w:tc>
-          <w:tcPr>
-            <w:tcW w:w="2394" w:type="dxa"/>
-          </w:tcPr>
-          <w:p>
-            <w:pPr>
-              <w:pStyle w:val="NoSpacing"/>
+              <w:t>Arduino</w:t>
+            </w:r>
+            <w:proofErr w:type="spellEnd"/>
+            <w:r>
               <w:rPr>
                 <w:b/>
               </w:rPr>
-            </w:pPr>
-            <w:r>
+              <w:t xml:space="preserve"> shield header</w:t>
+            </w:r>
+          </w:p>
+        </w:tc>
+        <w:tc>
+          <w:tcPr>
+            <w:tcW w:w="2394" w:type="dxa"/>
+          </w:tcPr>
+          <w:p>
+            <w:pPr>
+              <w:pStyle w:val="NoSpacing"/>
               <w:rPr>
                 <w:b/>
               </w:rPr>
-              <w:t>Arduino pin</w:t>
+            </w:pPr>
+            <w:proofErr w:type="spellStart"/>
+            <w:r>
+              <w:rPr>
+                <w:b/>
+              </w:rPr>
+              <w:t>Arduino</w:t>
+            </w:r>
+            <w:proofErr w:type="spellEnd"/>
+            <w:r>
+              <w:rPr>
+                <w:b/>
+              </w:rPr>
+              <w:t xml:space="preserve"> pin</w:t>
             </w:r>
           </w:p>
         </w:tc>
@@ -775,8 +865,13 @@
             <w:pPr>
               <w:pStyle w:val="NoSpacing"/>
             </w:pPr>
-            <w:r>
-              <w:t>Vbat control</w:t>
+            <w:proofErr w:type="spellStart"/>
+            <w:r>
+              <w:t>Vbat</w:t>
+            </w:r>
+            <w:proofErr w:type="spellEnd"/>
+            <w:r>
+              <w:t xml:space="preserve"> control</w:t>
             </w:r>
           </w:p>
         </w:tc>
@@ -884,8 +979,13 @@
               <w:pStyle w:val="NoSpacing"/>
             </w:pPr>
             <w:r>
-              <w:t>Servo pwm</w:t>
-            </w:r>
+              <w:t xml:space="preserve">Servo </w:t>
+            </w:r>
+            <w:proofErr w:type="spellStart"/>
+            <w:r>
+              <w:t>pwm</w:t>
+            </w:r>
+            <w:proofErr w:type="spellEnd"/>
           </w:p>
         </w:tc>
         <w:tc>
@@ -937,22 +1037,26 @@
             <w:pPr>
               <w:pStyle w:val="NoSpacing"/>
             </w:pPr>
+            <w:proofErr w:type="spellStart"/>
             <w:r>
               <w:t>gnd</w:t>
             </w:r>
-          </w:p>
-        </w:tc>
-        <w:tc>
-          <w:tcPr>
-            <w:tcW w:w="2394" w:type="dxa"/>
-          </w:tcPr>
-          <w:p>
-            <w:pPr>
-              <w:pStyle w:val="NoSpacing"/>
-            </w:pPr>
+            <w:proofErr w:type="spellEnd"/>
+          </w:p>
+        </w:tc>
+        <w:tc>
+          <w:tcPr>
+            <w:tcW w:w="2394" w:type="dxa"/>
+          </w:tcPr>
+          <w:p>
+            <w:pPr>
+              <w:pStyle w:val="NoSpacing"/>
+            </w:pPr>
+            <w:proofErr w:type="spellStart"/>
             <w:r>
               <w:t>Gnd</w:t>
             </w:r>
+            <w:proofErr w:type="spellEnd"/>
           </w:p>
         </w:tc>
         <w:tc>
@@ -1051,9 +1155,11 @@
             <w:pPr>
               <w:pStyle w:val="NoSpacing"/>
             </w:pPr>
+            <w:proofErr w:type="spellStart"/>
             <w:r>
               <w:t>vbat</w:t>
             </w:r>
+            <w:proofErr w:type="spellEnd"/>
           </w:p>
         </w:tc>
         <w:tc>
@@ -1130,8 +1236,13 @@
           <w:numId w:val="1"/>
         </w:numPr>
       </w:pPr>
-      <w:r>
-        <w:t xml:space="preserve">Vbat must be jumped </w:t>
+      <w:proofErr w:type="spellStart"/>
+      <w:r>
+        <w:t>Vbat</w:t>
+      </w:r>
+      <w:proofErr w:type="spellEnd"/>
+      <w:r>
+        <w:t xml:space="preserve"> must be jumped </w:t>
       </w:r>
       <w:r>
         <w:t>to pin next to vin</w:t>
@@ -1145,9 +1256,19 @@
           <w:numId w:val="1"/>
         </w:numPr>
       </w:pPr>
-      <w:r>
-        <w:t>Vbat control (between 12v and 5v pins) must be wired to pin 1 of its optorelay</w:t>
-      </w:r>
+      <w:proofErr w:type="spellStart"/>
+      <w:r>
+        <w:t>Vbat</w:t>
+      </w:r>
+      <w:proofErr w:type="spellEnd"/>
+      <w:r>
+        <w:t xml:space="preserve"> control (between 12v and 5v pins) must be wired to pin 1 of its </w:t>
+      </w:r>
+      <w:proofErr w:type="spellStart"/>
+      <w:r>
+        <w:t>optorelay</w:t>
+      </w:r>
+      <w:proofErr w:type="spellEnd"/>
     </w:p>
     <w:p>
       <w:pPr>
@@ -1182,7 +1303,15 @@
         </w:numPr>
       </w:pPr>
       <w:r>
-        <w:t>The optorelay for 6v must be doubled up for current carrying capacity, and it’s associated resistor (vertical just to the left) should be halved</w:t>
+        <w:t xml:space="preserve">The </w:t>
+      </w:r>
+      <w:proofErr w:type="spellStart"/>
+      <w:r>
+        <w:t>optorelay</w:t>
+      </w:r>
+      <w:proofErr w:type="spellEnd"/>
+      <w:r>
+        <w:t xml:space="preserve"> for 6v must be doubled up for current carrying capacity, and it’s associated resistor (vertical just to the left) should be halved</w:t>
       </w:r>
     </w:p>
     <w:p>
@@ -1193,8 +1322,13 @@
           <w:numId w:val="1"/>
         </w:numPr>
       </w:pPr>
-      <w:r>
-        <w:t>Arduino shield:</w:t>
+      <w:proofErr w:type="spellStart"/>
+      <w:r>
+        <w:t>Arduino</w:t>
+      </w:r>
+      <w:proofErr w:type="spellEnd"/>
+      <w:r>
+        <w:t xml:space="preserve"> shield:</w:t>
       </w:r>
     </w:p>
     <w:p>
@@ -1206,7 +1340,23 @@
         </w:numPr>
       </w:pPr>
       <w:r>
-        <w:t>Radio power control and vbat control must be manually wired on arduino shield</w:t>
+        <w:t xml:space="preserve">Radio power control and </w:t>
+      </w:r>
+      <w:proofErr w:type="spellStart"/>
+      <w:r>
+        <w:t>vbat</w:t>
+      </w:r>
+      <w:proofErr w:type="spellEnd"/>
+      <w:r>
+        <w:t xml:space="preserve"> control must be manually wired on </w:t>
+      </w:r>
+      <w:proofErr w:type="spellStart"/>
+      <w:r>
+        <w:t>arduino</w:t>
+      </w:r>
+      <w:proofErr w:type="spellEnd"/>
+      <w:r>
+        <w:t xml:space="preserve"> shield</w:t>
       </w:r>
     </w:p>
     <w:p>
@@ -1218,15 +1368,28 @@
         </w:numPr>
       </w:pPr>
       <w:r>
-        <w:t xml:space="preserve">There’s a transistor on the 12v control line that can be bypassed (arduino shield) </w:t>
-      </w:r>
-    </w:p>
-    <w:p>
-      <w:pPr>
-        <w:pStyle w:val="NoSpacing"/>
-      </w:pPr>
-      <w:r>
-        <w:t>Arduino shield notes:</w:t>
+        <w:t>There’s a transistor on the 12v control line that can be bypassed (</w:t>
+      </w:r>
+      <w:proofErr w:type="spellStart"/>
+      <w:r>
+        <w:t>arduino</w:t>
+      </w:r>
+      <w:proofErr w:type="spellEnd"/>
+      <w:r>
+        <w:t xml:space="preserve"> shield) </w:t>
+      </w:r>
+    </w:p>
+    <w:p>
+      <w:pPr>
+        <w:pStyle w:val="NoSpacing"/>
+      </w:pPr>
+      <w:proofErr w:type="spellStart"/>
+      <w:r>
+        <w:t>Arduino</w:t>
+      </w:r>
+      <w:proofErr w:type="spellEnd"/>
+      <w:r>
+        <w:t xml:space="preserve"> shield notes:</w:t>
       </w:r>
     </w:p>
     <w:p>
@@ -1238,7 +1401,15 @@
         </w:numPr>
       </w:pPr>
       <w:r>
-        <w:t>motor driver is wired to serial uart 2</w:t>
+        <w:t xml:space="preserve">motor driver is wired to serial </w:t>
+      </w:r>
+      <w:proofErr w:type="spellStart"/>
+      <w:r>
+        <w:t>uart</w:t>
+      </w:r>
+      <w:proofErr w:type="spellEnd"/>
+      <w:r>
+        <w:t xml:space="preserve"> 2</w:t>
       </w:r>
     </w:p>
     <w:p>
@@ -1249,8 +1420,21 @@
           <w:numId w:val="2"/>
         </w:numPr>
       </w:pPr>
-      <w:r>
-        <w:t>gumstix is wired to serial uart 1</w:t>
+      <w:proofErr w:type="spellStart"/>
+      <w:r>
+        <w:t>gumstix</w:t>
+      </w:r>
+      <w:proofErr w:type="spellEnd"/>
+      <w:r>
+        <w:t xml:space="preserve"> is wired to serial </w:t>
+      </w:r>
+      <w:proofErr w:type="spellStart"/>
+      <w:r>
+        <w:t>uart</w:t>
+      </w:r>
+      <w:proofErr w:type="spellEnd"/>
+      <w:r>
+        <w:t xml:space="preserve"> 1</w:t>
       </w:r>
     </w:p>
     <w:p>
@@ -1273,8 +1457,13 @@
           <w:numId w:val="2"/>
         </w:numPr>
       </w:pPr>
-      <w:r>
-        <w:t>sbus wired to uart3</w:t>
+      <w:proofErr w:type="spellStart"/>
+      <w:r>
+        <w:t>sbus</w:t>
+      </w:r>
+      <w:proofErr w:type="spellEnd"/>
+      <w:r>
+        <w:t xml:space="preserve"> wired to uart3</w:t>
       </w:r>
     </w:p>
     <w:p>
@@ -1301,34 +1490,67 @@
           <w:b/>
         </w:rPr>
       </w:pPr>
+      <w:proofErr w:type="gramStart"/>
       <w:r>
         <w:rPr>
           <w:b/>
         </w:rPr>
-        <w:t>motor driver box</w:t>
-      </w:r>
-    </w:p>
-    <w:p>
-      <w:pPr>
-        <w:pStyle w:val="NoSpacing"/>
-      </w:pPr>
-      <w:r>
-        <w:t xml:space="preserve">roboteq </w:t>
+        <w:t>motor</w:t>
+      </w:r>
+      <w:proofErr w:type="gramEnd"/>
+      <w:r>
+        <w:rPr>
+          <w:b/>
+        </w:rPr>
+        <w:t xml:space="preserve"> driver box</w:t>
+      </w:r>
+    </w:p>
+    <w:p>
+      <w:pPr>
+        <w:pStyle w:val="NoSpacing"/>
+      </w:pPr>
+      <w:proofErr w:type="spellStart"/>
+      <w:proofErr w:type="gramStart"/>
+      <w:r>
+        <w:t>roboteq</w:t>
+      </w:r>
+      <w:proofErr w:type="spellEnd"/>
+      <w:proofErr w:type="gramEnd"/>
+      <w:r>
+        <w:t xml:space="preserve"> </w:t>
       </w:r>
       <w:r>
         <w:t>I/O connector:</w:t>
       </w:r>
       <w:r>
         <w:br/>
-        <w:t>2 – tx – green – top left</w:t>
-      </w:r>
-    </w:p>
-    <w:p>
-      <w:pPr>
-        <w:pStyle w:val="NoSpacing"/>
-      </w:pPr>
-      <w:r>
-        <w:t>3 – rx – blue – top right</w:t>
+        <w:t xml:space="preserve">2 – </w:t>
+      </w:r>
+      <w:proofErr w:type="spellStart"/>
+      <w:r>
+        <w:t>tx</w:t>
+      </w:r>
+      <w:proofErr w:type="spellEnd"/>
+      <w:r>
+        <w:t xml:space="preserve"> – green – top left</w:t>
+      </w:r>
+    </w:p>
+    <w:p>
+      <w:pPr>
+        <w:pStyle w:val="NoSpacing"/>
+      </w:pPr>
+      <w:r>
+        <w:t xml:space="preserve">3 – </w:t>
+      </w:r>
+      <w:proofErr w:type="spellStart"/>
+      <w:proofErr w:type="gramStart"/>
+      <w:r>
+        <w:t>rx</w:t>
+      </w:r>
+      <w:proofErr w:type="spellEnd"/>
+      <w:proofErr w:type="gramEnd"/>
+      <w:r>
+        <w:t xml:space="preserve"> – blue – top right</w:t>
       </w:r>
     </w:p>
     <w:p>
@@ -1345,8 +1567,21 @@
       </w:pPr>
       <w:r>
         <w:lastRenderedPageBreak/>
-        <w:t>13 – gnd – switch led gnd</w:t>
-      </w:r>
+        <w:t xml:space="preserve">13 – </w:t>
+      </w:r>
+      <w:proofErr w:type="spellStart"/>
+      <w:r>
+        <w:t>gnd</w:t>
+      </w:r>
+      <w:proofErr w:type="spellEnd"/>
+      <w:r>
+        <w:t xml:space="preserve"> – switch led </w:t>
+      </w:r>
+      <w:proofErr w:type="spellStart"/>
+      <w:r>
+        <w:t>gnd</w:t>
+      </w:r>
+      <w:proofErr w:type="spellEnd"/>
     </w:p>
     <w:p>
       <w:pPr>
@@ -1366,7 +1601,33 @@
         <w:pStyle w:val="NoSpacing"/>
       </w:pPr>
       <w:r>
-        <w:t>Also on connector to cpu box – gnd bottom left, vbatt bottom right</w:t>
+        <w:t xml:space="preserve">Also on connector to </w:t>
+      </w:r>
+      <w:proofErr w:type="spellStart"/>
+      <w:proofErr w:type="gramStart"/>
+      <w:r>
+        <w:t>cpu</w:t>
+      </w:r>
+      <w:proofErr w:type="spellEnd"/>
+      <w:proofErr w:type="gramEnd"/>
+      <w:r>
+        <w:t xml:space="preserve"> box – </w:t>
+      </w:r>
+      <w:proofErr w:type="spellStart"/>
+      <w:r>
+        <w:t>gnd</w:t>
+      </w:r>
+      <w:proofErr w:type="spellEnd"/>
+      <w:r>
+        <w:t xml:space="preserve"> bottom left, </w:t>
+      </w:r>
+      <w:proofErr w:type="spellStart"/>
+      <w:r>
+        <w:t>vbatt</w:t>
+      </w:r>
+      <w:proofErr w:type="spellEnd"/>
+      <w:r>
+        <w:t xml:space="preserve"> bottom right</w:t>
       </w:r>
     </w:p>
     <w:p>
@@ -1387,16 +1648,26 @@
         <w:pStyle w:val="NoSpacing"/>
       </w:pPr>
       <w:r>
-        <w:t>Switch NO – vbatt</w:t>
-      </w:r>
-    </w:p>
-    <w:p>
-      <w:pPr>
-        <w:pStyle w:val="NoSpacing"/>
-      </w:pPr>
-      <w:r>
-        <w:t>Switch NC – gnd</w:t>
-      </w:r>
+        <w:t xml:space="preserve">Switch NO – </w:t>
+      </w:r>
+      <w:proofErr w:type="spellStart"/>
+      <w:r>
+        <w:t>vbatt</w:t>
+      </w:r>
+      <w:proofErr w:type="spellEnd"/>
+    </w:p>
+    <w:p>
+      <w:pPr>
+        <w:pStyle w:val="NoSpacing"/>
+      </w:pPr>
+      <w:r>
+        <w:t xml:space="preserve">Switch NC – </w:t>
+      </w:r>
+      <w:proofErr w:type="spellStart"/>
+      <w:r>
+        <w:t>gnd</w:t>
+      </w:r>
+      <w:proofErr w:type="spellEnd"/>
     </w:p>
     <w:p>
       <w:pPr>
@@ -1422,31 +1693,65 @@
         <w:pStyle w:val="NoSpacing"/>
       </w:pPr>
       <w:r>
-        <w:t>Batteries use positive on left, gnd on right</w:t>
-      </w:r>
-    </w:p>
-    <w:p>
-      <w:pPr>
-        <w:pStyle w:val="NoSpacing"/>
-      </w:pPr>
-      <w:r>
-        <w:t>Power box input uses gnd on left, positive on right</w:t>
-      </w:r>
-    </w:p>
-    <w:p>
-      <w:pPr>
-        <w:pStyle w:val="NoSpacing"/>
-      </w:pPr>
-      <w:r>
-        <w:t>motor connector uses gnd on left, positive on right</w:t>
-      </w:r>
-    </w:p>
-    <w:p>
-      <w:pPr>
-        <w:pStyle w:val="NoSpacing"/>
-      </w:pPr>
-      <w:r>
-        <w:t>battery balance connector highest top right, decreasing clockwise (lowest top left)</w:t>
+        <w:t xml:space="preserve">Batteries use positive on left, </w:t>
+      </w:r>
+      <w:proofErr w:type="spellStart"/>
+      <w:r>
+        <w:t>gnd</w:t>
+      </w:r>
+      <w:proofErr w:type="spellEnd"/>
+      <w:r>
+        <w:t xml:space="preserve"> on right</w:t>
+      </w:r>
+    </w:p>
+    <w:p>
+      <w:pPr>
+        <w:pStyle w:val="NoSpacing"/>
+      </w:pPr>
+      <w:r>
+        <w:t xml:space="preserve">Power box input uses </w:t>
+      </w:r>
+      <w:proofErr w:type="spellStart"/>
+      <w:r>
+        <w:t>gnd</w:t>
+      </w:r>
+      <w:proofErr w:type="spellEnd"/>
+      <w:r>
+        <w:t xml:space="preserve"> on left, positive on right</w:t>
+      </w:r>
+    </w:p>
+    <w:p>
+      <w:pPr>
+        <w:pStyle w:val="NoSpacing"/>
+      </w:pPr>
+      <w:proofErr w:type="gramStart"/>
+      <w:r>
+        <w:t>motor</w:t>
+      </w:r>
+      <w:proofErr w:type="gramEnd"/>
+      <w:r>
+        <w:t xml:space="preserve"> connector uses </w:t>
+      </w:r>
+      <w:proofErr w:type="spellStart"/>
+      <w:r>
+        <w:t>gnd</w:t>
+      </w:r>
+      <w:proofErr w:type="spellEnd"/>
+      <w:r>
+        <w:t xml:space="preserve"> on left, positive on right</w:t>
+      </w:r>
+    </w:p>
+    <w:p>
+      <w:pPr>
+        <w:pStyle w:val="NoSpacing"/>
+      </w:pPr>
+      <w:proofErr w:type="gramStart"/>
+      <w:r>
+        <w:t>battery</w:t>
+      </w:r>
+      <w:proofErr w:type="gramEnd"/>
+      <w:r>
+        <w:t xml:space="preserve"> balance connector highest top right, decreasing clockwise (lowest top left)</w:t>
       </w:r>
     </w:p>
     <w:p>
@@ -1461,27 +1766,50 @@
           <w:b/>
         </w:rPr>
       </w:pPr>
+      <w:proofErr w:type="gramStart"/>
       <w:r>
         <w:rPr>
           <w:b/>
         </w:rPr>
-        <w:t>radio box:</w:t>
-      </w:r>
-    </w:p>
-    <w:p>
-      <w:pPr>
-        <w:pStyle w:val="NoSpacing"/>
-      </w:pPr>
-      <w:r>
-        <w:t>gnd – top right</w:t>
-      </w:r>
-    </w:p>
-    <w:p>
-      <w:pPr>
-        <w:pStyle w:val="NoSpacing"/>
-      </w:pPr>
-      <w:r>
-        <w:t>+5 – top left</w:t>
+        <w:t>radio</w:t>
+      </w:r>
+      <w:proofErr w:type="gramEnd"/>
+      <w:r>
+        <w:rPr>
+          <w:b/>
+        </w:rPr>
+        <w:t xml:space="preserve"> box:</w:t>
+      </w:r>
+    </w:p>
+    <w:p>
+      <w:pPr>
+        <w:pStyle w:val="NoSpacing"/>
+      </w:pPr>
+      <w:proofErr w:type="spellStart"/>
+      <w:proofErr w:type="gramStart"/>
+      <w:r>
+        <w:t>gnd</w:t>
+      </w:r>
+      <w:proofErr w:type="spellEnd"/>
+      <w:proofErr w:type="gramEnd"/>
+      <w:r>
+        <w:t xml:space="preserve"> – top right</w:t>
+      </w:r>
+    </w:p>
+    <w:p>
+      <w:pPr>
+        <w:pStyle w:val="NoSpacing"/>
+      </w:pPr>
+      <w:r>
+        <w:t xml:space="preserve">+5 – </w:t>
+      </w:r>
+      <w:proofErr w:type="gramStart"/>
+      <w:r>
+        <w:t>top</w:t>
+      </w:r>
+      <w:proofErr w:type="gramEnd"/>
+      <w:r>
+        <w:t xml:space="preserve"> left</w:t>
       </w:r>
     </w:p>
     <w:p>
@@ -1496,32 +1824,44 @@
       <w:pPr>
         <w:pStyle w:val="NoSpacing"/>
       </w:pPr>
-      <w:r>
-        <w:t>Vbatt – bottom left</w:t>
-      </w:r>
-    </w:p>
-    <w:p>
-      <w:pPr>
-        <w:pStyle w:val="NoSpacing"/>
-      </w:pPr>
-    </w:p>
-    <w:p>
-      <w:pPr>
-        <w:pStyle w:val="NoSpacing"/>
-      </w:pPr>
+      <w:proofErr w:type="spellStart"/>
+      <w:r>
+        <w:t>Vbatt</w:t>
+      </w:r>
+      <w:proofErr w:type="spellEnd"/>
+      <w:r>
+        <w:t xml:space="preserve"> – bottom left</w:t>
+      </w:r>
+    </w:p>
+    <w:p>
+      <w:pPr>
+        <w:pStyle w:val="NoSpacing"/>
+      </w:pPr>
+    </w:p>
+    <w:p>
+      <w:pPr>
+        <w:pStyle w:val="NoSpacing"/>
+      </w:pPr>
+      <w:proofErr w:type="spellStart"/>
       <w:r>
         <w:rPr>
           <w:b/>
         </w:rPr>
         <w:t>Duovero</w:t>
       </w:r>
-    </w:p>
-    <w:p>
-      <w:pPr>
-        <w:pStyle w:val="NoSpacing"/>
-      </w:pPr>
-      <w:r>
-        <w:t xml:space="preserve">Usb host is </w:t>
+      <w:proofErr w:type="spellEnd"/>
+    </w:p>
+    <w:p>
+      <w:pPr>
+        <w:pStyle w:val="NoSpacing"/>
+      </w:pPr>
+      <w:proofErr w:type="spellStart"/>
+      <w:r>
+        <w:t>Usb</w:t>
+      </w:r>
+      <w:proofErr w:type="spellEnd"/>
+      <w:r>
+        <w:t xml:space="preserve"> host is </w:t>
       </w:r>
       <w:r>
         <w:t>the one farther</w:t>
@@ -1566,9 +1906,35 @@
       <w:pPr>
         <w:pStyle w:val="NoSpacing"/>
       </w:pPr>
-      <w:r>
-        <w:t>we need gnd, vcc_1.8, v_batt_5, and uart2 tx and rx</w:t>
-      </w:r>
+      <w:proofErr w:type="gramStart"/>
+      <w:r>
+        <w:t>we</w:t>
+      </w:r>
+      <w:proofErr w:type="gramEnd"/>
+      <w:r>
+        <w:t xml:space="preserve"> need </w:t>
+      </w:r>
+      <w:proofErr w:type="spellStart"/>
+      <w:r>
+        <w:t>gnd</w:t>
+      </w:r>
+      <w:proofErr w:type="spellEnd"/>
+      <w:r>
+        <w:t xml:space="preserve">, vcc_1.8, v_batt_5, and uart2 </w:t>
+      </w:r>
+      <w:proofErr w:type="spellStart"/>
+      <w:r>
+        <w:t>tx</w:t>
+      </w:r>
+      <w:proofErr w:type="spellEnd"/>
+      <w:r>
+        <w:t xml:space="preserve"> and </w:t>
+      </w:r>
+      <w:proofErr w:type="spellStart"/>
+      <w:r>
+        <w:t>rx</w:t>
+      </w:r>
+      <w:proofErr w:type="spellEnd"/>
     </w:p>
     <w:p>
       <w:pPr>
@@ -1582,11 +1948,19 @@
           <w:b/>
         </w:rPr>
       </w:pPr>
+      <w:proofErr w:type="spellStart"/>
       <w:r>
         <w:rPr>
           <w:b/>
         </w:rPr>
-        <w:t>Tritech Depth Sounder</w:t>
+        <w:t>Tritech</w:t>
+      </w:r>
+      <w:proofErr w:type="spellEnd"/>
+      <w:r>
+        <w:rPr>
+          <w:b/>
+        </w:rPr>
+        <w:t xml:space="preserve"> Depth Sounder</w:t>
       </w:r>
     </w:p>
     <w:p>
@@ -1604,89 +1978,233 @@
       <w:r>
         <w:t>Pin 1 is higher than the others and closer to pin2 than pin3</w:t>
       </w:r>
+    </w:p>
+    <w:p>
+      <w:pPr>
+        <w:pStyle w:val="NoSpacing"/>
+      </w:pPr>
+      <w:r>
+        <w:t>1-gnd</w:t>
+      </w:r>
+    </w:p>
+    <w:p>
+      <w:pPr>
+        <w:pStyle w:val="NoSpacing"/>
+      </w:pPr>
+      <w:r>
+        <w:t>2-signal (rs232, 9600baud)</w:t>
+      </w:r>
+    </w:p>
+    <w:p>
+      <w:pPr>
+        <w:pStyle w:val="NoSpacing"/>
+      </w:pPr>
+      <w:r>
+        <w:t>3-power (</w:t>
+      </w:r>
+      <w:proofErr w:type="spellStart"/>
+      <w:r>
+        <w:t>vbatt</w:t>
+      </w:r>
+      <w:proofErr w:type="spellEnd"/>
+      <w:r>
+        <w:t xml:space="preserve"> ok, 10.5-20v)</w:t>
+      </w:r>
+    </w:p>
+    <w:p>
+      <w:pPr>
+        <w:pStyle w:val="NoSpacing"/>
+      </w:pPr>
+    </w:p>
+    <w:p>
+      <w:pPr>
+        <w:pStyle w:val="NoSpacing"/>
+      </w:pPr>
+      <w:proofErr w:type="spellStart"/>
+      <w:proofErr w:type="gramStart"/>
+      <w:r>
+        <w:t>Cpu</w:t>
+      </w:r>
+      <w:proofErr w:type="spellEnd"/>
+      <w:proofErr w:type="gramEnd"/>
+      <w:r>
+        <w:t xml:space="preserve"> box (</w:t>
+      </w:r>
+      <w:proofErr w:type="spellStart"/>
+      <w:r>
+        <w:t>nostromo</w:t>
+      </w:r>
+      <w:proofErr w:type="spellEnd"/>
+      <w:r>
+        <w:t>)</w:t>
+      </w:r>
+    </w:p>
+    <w:p>
+      <w:pPr>
+        <w:pStyle w:val="NoSpacing"/>
+      </w:pPr>
+      <w:proofErr w:type="spellStart"/>
+      <w:r>
+        <w:t>Vbatt</w:t>
+      </w:r>
+      <w:proofErr w:type="spellEnd"/>
+      <w:r>
+        <w:t xml:space="preserve"> top right</w:t>
+      </w:r>
+    </w:p>
+    <w:p>
+      <w:pPr>
+        <w:pStyle w:val="NoSpacing"/>
+      </w:pPr>
+      <w:proofErr w:type="spellStart"/>
+      <w:r>
+        <w:t>Gnd</w:t>
+      </w:r>
+      <w:proofErr w:type="spellEnd"/>
+      <w:r>
+        <w:t xml:space="preserve"> top left</w:t>
+      </w:r>
+    </w:p>
+    <w:p>
+      <w:pPr>
+        <w:pStyle w:val="NoSpacing"/>
+      </w:pPr>
+      <w:proofErr w:type="spellStart"/>
+      <w:proofErr w:type="gramStart"/>
+      <w:r>
+        <w:t>Oj</w:t>
+      </w:r>
+      <w:proofErr w:type="spellEnd"/>
+      <w:proofErr w:type="gramEnd"/>
+      <w:r>
+        <w:t xml:space="preserve"> – bottom right – </w:t>
+      </w:r>
+      <w:proofErr w:type="spellStart"/>
+      <w:r>
+        <w:t>cpu</w:t>
+      </w:r>
+      <w:proofErr w:type="spellEnd"/>
+      <w:r>
+        <w:t xml:space="preserve"> </w:t>
+      </w:r>
+      <w:proofErr w:type="spellStart"/>
+      <w:r>
+        <w:t>tx</w:t>
+      </w:r>
+      <w:proofErr w:type="spellEnd"/>
+    </w:p>
+    <w:p>
+      <w:pPr>
+        <w:pStyle w:val="NoSpacing"/>
+      </w:pPr>
+      <w:r>
+        <w:t xml:space="preserve">Yellow – bottom left – </w:t>
+      </w:r>
+      <w:proofErr w:type="spellStart"/>
+      <w:proofErr w:type="gramStart"/>
+      <w:r>
+        <w:t>cpu</w:t>
+      </w:r>
+      <w:proofErr w:type="spellEnd"/>
+      <w:proofErr w:type="gramEnd"/>
+      <w:r>
+        <w:t xml:space="preserve"> </w:t>
+      </w:r>
+      <w:proofErr w:type="spellStart"/>
+      <w:r>
+        <w:t>rx</w:t>
+      </w:r>
+      <w:proofErr w:type="spellEnd"/>
+      <w:r>
+        <w:t xml:space="preserve"> – </w:t>
+      </w:r>
+      <w:proofErr w:type="spellStart"/>
+      <w:r>
+        <w:t>tritech</w:t>
+      </w:r>
+      <w:proofErr w:type="spellEnd"/>
+      <w:r>
+        <w:t xml:space="preserve"> signal</w:t>
+      </w:r>
+    </w:p>
+    <w:p>
+      <w:pPr>
+        <w:pStyle w:val="NoSpacing"/>
+      </w:pPr>
+    </w:p>
+    <w:p>
+      <w:pPr>
+        <w:pStyle w:val="NoSpacing"/>
+      </w:pPr>
+      <w:r>
+        <w:t>Draws around 110mA at 12v</w:t>
+      </w:r>
+    </w:p>
+    <w:p>
+      <w:pPr>
+        <w:pStyle w:val="NoSpacing"/>
+      </w:pPr>
+    </w:p>
+    <w:p>
+      <w:pPr>
+        <w:pStyle w:val="NoSpacing"/>
+      </w:pPr>
+      <w:proofErr w:type="spellStart"/>
+      <w:r>
+        <w:t>Cruzpro’s</w:t>
+      </w:r>
+      <w:proofErr w:type="spellEnd"/>
+      <w:r>
+        <w:t xml:space="preserve"> use</w:t>
+      </w:r>
+    </w:p>
+    <w:p>
+      <w:pPr>
+        <w:pStyle w:val="NoSpacing"/>
+      </w:pPr>
+      <w:r>
+        <w:t xml:space="preserve">Red – </w:t>
+      </w:r>
+      <w:proofErr w:type="spellStart"/>
+      <w:r>
+        <w:t>pwr</w:t>
+      </w:r>
+      <w:proofErr w:type="spellEnd"/>
+    </w:p>
+    <w:p>
+      <w:pPr>
+        <w:pStyle w:val="NoSpacing"/>
+      </w:pPr>
+      <w:proofErr w:type="gramStart"/>
+      <w:r>
+        <w:t>shield</w:t>
+      </w:r>
+      <w:proofErr w:type="gramEnd"/>
+      <w:r>
+        <w:t xml:space="preserve"> – </w:t>
+      </w:r>
+      <w:proofErr w:type="spellStart"/>
+      <w:r>
+        <w:t>gnd</w:t>
+      </w:r>
+      <w:proofErr w:type="spellEnd"/>
+    </w:p>
+    <w:p>
+      <w:pPr>
+        <w:pStyle w:val="NoSpacing"/>
+      </w:pPr>
+      <w:r>
+        <w:t>Green – signal</w:t>
+      </w:r>
+    </w:p>
+    <w:p>
+      <w:pPr>
+        <w:pStyle w:val="NoSpacing"/>
+      </w:pPr>
       <w:bookmarkStart w:id="0" w:name="_GoBack"/>
       <w:bookmarkEnd w:id="0"/>
-    </w:p>
-    <w:p>
-      <w:pPr>
-        <w:pStyle w:val="NoSpacing"/>
-      </w:pPr>
-      <w:r>
-        <w:t>1-gnd</w:t>
-      </w:r>
-    </w:p>
-    <w:p>
-      <w:pPr>
-        <w:pStyle w:val="NoSpacing"/>
-      </w:pPr>
-      <w:r>
-        <w:t>2-signal (rs232, 9600baud)</w:t>
-      </w:r>
-    </w:p>
-    <w:p>
-      <w:pPr>
-        <w:pStyle w:val="NoSpacing"/>
-      </w:pPr>
-      <w:r>
-        <w:t>3-power (vbatt ok, 10.5-20v)</w:t>
-      </w:r>
-    </w:p>
-    <w:p>
-      <w:pPr>
-        <w:pStyle w:val="NoSpacing"/>
-      </w:pPr>
-    </w:p>
-    <w:p>
-      <w:pPr>
-        <w:pStyle w:val="NoSpacing"/>
-      </w:pPr>
-      <w:r>
-        <w:t>Cpu box (nostromo)</w:t>
-      </w:r>
-    </w:p>
-    <w:p>
-      <w:pPr>
-        <w:pStyle w:val="NoSpacing"/>
-      </w:pPr>
-      <w:r>
-        <w:t>Vbatt top right</w:t>
-      </w:r>
-    </w:p>
-    <w:p>
-      <w:pPr>
-        <w:pStyle w:val="NoSpacing"/>
-      </w:pPr>
-      <w:r>
-        <w:t>Gnd top left</w:t>
-      </w:r>
-    </w:p>
-    <w:p>
-      <w:pPr>
-        <w:pStyle w:val="NoSpacing"/>
-      </w:pPr>
-      <w:r>
-        <w:t>Oj – bottom right – cpu tx</w:t>
-      </w:r>
-    </w:p>
-    <w:p>
-      <w:pPr>
-        <w:pStyle w:val="NoSpacing"/>
-      </w:pPr>
-      <w:r>
-        <w:t>Yellow – bottom left – cpu rx – tritech signal</w:t>
-      </w:r>
-    </w:p>
-    <w:p>
-      <w:pPr>
-        <w:pStyle w:val="NoSpacing"/>
-      </w:pPr>
-    </w:p>
-    <w:p>
-      <w:pPr>
-        <w:pStyle w:val="NoSpacing"/>
-      </w:pPr>
-      <w:r>
-        <w:t>Draws around 110mA at 12v</w:t>
+      <w:r>
+        <w:t>White - unused</w:t>
       </w:r>
     </w:p>
     <w:sectPr>

</xml_diff>

<commit_message>
led driver diagram in documentation fix to git tag check in update script minor arduino updates for lights on silvana silvana motor driver config added
</commit_message>
<xml_diff>
--- a/Docs/kayak construction/electrical.docx
+++ b/Docs/kayak construction/electrical.docx
@@ -1524,8 +1524,6 @@
       <w:r>
         <w:t>4 – DIN1 – e-stop – top right</w:t>
       </w:r>
-      <w:bookmarkStart w:id="0" w:name="_GoBack"/>
-      <w:bookmarkEnd w:id="0"/>
     </w:p>
     <w:p>
       <w:pPr>
@@ -1675,7 +1673,12 @@
         <w:pStyle w:val="NoSpacing"/>
       </w:pPr>
       <w:r>
-        <w:t xml:space="preserve">Power box input uses </w:t>
+        <w:t>Power box input us</w:t>
+      </w:r>
+      <w:bookmarkStart w:id="0" w:name="_GoBack"/>
+      <w:bookmarkEnd w:id="0"/>
+      <w:r>
+        <w:t xml:space="preserve">es </w:t>
       </w:r>
       <w:proofErr w:type="spellStart"/>
       <w:r>
@@ -2168,7 +2171,77 @@
         <w:pStyle w:val="NoSpacing"/>
       </w:pPr>
       <w:r>
-        <w:t>White - unused</w:t>
+        <w:t xml:space="preserve">White </w:t>
+      </w:r>
+      <w:r>
+        <w:t>–</w:t>
+      </w:r>
+      <w:r>
+        <w:t xml:space="preserve"> unused</w:t>
+      </w:r>
+    </w:p>
+    <w:p>
+      <w:pPr>
+        <w:pStyle w:val="NoSpacing"/>
+      </w:pPr>
+    </w:p>
+    <w:p>
+      <w:pPr>
+        <w:pStyle w:val="NoSpacing"/>
+      </w:pPr>
+      <w:r>
+        <w:rPr>
+          <w:noProof/>
+          <w:lang w:eastAsia="ko-KR"/>
+        </w:rPr>
+        <w:drawing>
+          <wp:inline distT="0" distB="0" distL="0" distR="0">
+            <wp:extent cx="3448050" cy="1800225"/>
+            <wp:effectExtent l="0" t="0" r="0" b="9525"/>
+            <wp:docPr id="2" name="Picture 2" descr="C:\Users\Josh\Downloads\schemeit-project.png"/>
+            <wp:cNvGraphicFramePr>
+              <a:graphicFrameLocks xmlns:a="http://schemas.openxmlformats.org/drawingml/2006/main" noChangeAspect="1"/>
+            </wp:cNvGraphicFramePr>
+            <a:graphic xmlns:a="http://schemas.openxmlformats.org/drawingml/2006/main">
+              <a:graphicData uri="http://schemas.openxmlformats.org/drawingml/2006/picture">
+                <pic:pic xmlns:pic="http://schemas.openxmlformats.org/drawingml/2006/picture">
+                  <pic:nvPicPr>
+                    <pic:cNvPr id="0" name="Picture 2" descr="C:\Users\Josh\Downloads\schemeit-project.png"/>
+                    <pic:cNvPicPr>
+                      <a:picLocks noChangeAspect="1" noChangeArrowheads="1"/>
+                    </pic:cNvPicPr>
+                  </pic:nvPicPr>
+                  <pic:blipFill>
+                    <a:blip r:embed="rId7">
+                      <a:extLst>
+                        <a:ext uri="{28A0092B-C50C-407E-A947-70E740481C1C}">
+                          <a14:useLocalDpi xmlns:a14="http://schemas.microsoft.com/office/drawing/2010/main" val="0"/>
+                        </a:ext>
+                      </a:extLst>
+                    </a:blip>
+                    <a:srcRect/>
+                    <a:stretch>
+                      <a:fillRect/>
+                    </a:stretch>
+                  </pic:blipFill>
+                  <pic:spPr bwMode="auto">
+                    <a:xfrm>
+                      <a:off x="0" y="0"/>
+                      <a:ext cx="3448050" cy="1800225"/>
+                    </a:xfrm>
+                    <a:prstGeom prst="rect">
+                      <a:avLst/>
+                    </a:prstGeom>
+                    <a:noFill/>
+                    <a:ln>
+                      <a:noFill/>
+                    </a:ln>
+                  </pic:spPr>
+                </pic:pic>
+              </a:graphicData>
+            </a:graphic>
+          </wp:inline>
+        </w:drawing>
       </w:r>
     </w:p>
     <w:sectPr>
@@ -2652,6 +2725,36 @@
       <w:u w:val="single"/>
     </w:rPr>
   </w:style>
+  <w:style w:type="paragraph" w:styleId="BalloonText">
+    <w:name w:val="Balloon Text"/>
+    <w:basedOn w:val="Normal"/>
+    <w:link w:val="BalloonTextChar"/>
+    <w:uiPriority w:val="99"/>
+    <w:semiHidden/>
+    <w:unhideWhenUsed/>
+    <w:rsid w:val="00193628"/>
+    <w:pPr>
+      <w:spacing w:after="0" w:line="240" w:lineRule="auto"/>
+    </w:pPr>
+    <w:rPr>
+      <w:rFonts w:ascii="Tahoma" w:hAnsi="Tahoma" w:cs="Tahoma"/>
+      <w:sz w:val="16"/>
+      <w:szCs w:val="16"/>
+    </w:rPr>
+  </w:style>
+  <w:style w:type="character" w:customStyle="1" w:styleId="BalloonTextChar">
+    <w:name w:val="Balloon Text Char"/>
+    <w:basedOn w:val="DefaultParagraphFont"/>
+    <w:link w:val="BalloonText"/>
+    <w:uiPriority w:val="99"/>
+    <w:semiHidden/>
+    <w:rsid w:val="00193628"/>
+    <w:rPr>
+      <w:rFonts w:ascii="Tahoma" w:hAnsi="Tahoma" w:cs="Tahoma"/>
+      <w:sz w:val="16"/>
+      <w:szCs w:val="16"/>
+    </w:rPr>
+  </w:style>
 </w:styles>
 </file>
 
@@ -2887,6 +2990,36 @@
     <w:rPr>
       <w:color w:val="0000FF"/>
       <w:u w:val="single"/>
+    </w:rPr>
+  </w:style>
+  <w:style w:type="paragraph" w:styleId="BalloonText">
+    <w:name w:val="Balloon Text"/>
+    <w:basedOn w:val="Normal"/>
+    <w:link w:val="BalloonTextChar"/>
+    <w:uiPriority w:val="99"/>
+    <w:semiHidden/>
+    <w:unhideWhenUsed/>
+    <w:rsid w:val="00193628"/>
+    <w:pPr>
+      <w:spacing w:after="0" w:line="240" w:lineRule="auto"/>
+    </w:pPr>
+    <w:rPr>
+      <w:rFonts w:ascii="Tahoma" w:hAnsi="Tahoma" w:cs="Tahoma"/>
+      <w:sz w:val="16"/>
+      <w:szCs w:val="16"/>
+    </w:rPr>
+  </w:style>
+  <w:style w:type="character" w:customStyle="1" w:styleId="BalloonTextChar">
+    <w:name w:val="Balloon Text Char"/>
+    <w:basedOn w:val="DefaultParagraphFont"/>
+    <w:link w:val="BalloonText"/>
+    <w:uiPriority w:val="99"/>
+    <w:semiHidden/>
+    <w:rsid w:val="00193628"/>
+    <w:rPr>
+      <w:rFonts w:ascii="Tahoma" w:hAnsi="Tahoma" w:cs="Tahoma"/>
+      <w:sz w:val="16"/>
+      <w:szCs w:val="16"/>
     </w:rPr>
   </w:style>
 </w:styles>

</xml_diff>